<commit_message>
Update Co-production of training guidelines for new post-processed “point rainfall” forecast products_original.docx
</commit_message>
<xml_diff>
--- a/Manuscript/Co-production of training guidelines for new post-processed “point rainfall” forecast products_original.docx
+++ b/Manuscript/Co-production of training guidelines for new post-processed “point rainfall” forecast products_original.docx
@@ -1,11 +1,12 @@
 
 <file path=word/document.xml><?xml version="1.0" encoding="utf-8"?>
-<w:document xmlns:wpc="http://schemas.microsoft.com/office/word/2010/wordprocessingCanvas" xmlns:cx="http://schemas.microsoft.com/office/drawing/2014/chartex" xmlns:cx1="http://schemas.microsoft.com/office/drawing/2015/9/8/chartex" xmlns:cx2="http://schemas.microsoft.com/office/drawing/2015/10/21/chartex" xmlns:cx3="http://schemas.microsoft.com/office/drawing/2016/5/9/chartex" xmlns:cx4="http://schemas.microsoft.com/office/drawing/2016/5/10/chartex" xmlns:cx5="http://schemas.microsoft.com/office/drawing/2016/5/11/chartex" xmlns:cx6="http://schemas.microsoft.com/office/drawing/2016/5/12/chartex" xmlns:cx7="http://schemas.microsoft.com/office/drawing/2016/5/13/chartex" xmlns:cx8="http://schemas.microsoft.com/office/drawing/2016/5/14/chartex" xmlns:mc="http://schemas.openxmlformats.org/markup-compatibility/2006" xmlns:aink="http://schemas.microsoft.com/office/drawing/2016/ink" xmlns:am3d="http://schemas.microsoft.com/office/drawing/2017/model3d" xmlns:o="urn:schemas-microsoft-com:office:office" xmlns:r="http://schemas.openxmlformats.org/officeDocument/2006/relationships" xmlns:m="http://schemas.openxmlformats.org/officeDocument/2006/math" xmlns:v="urn:schemas-microsoft-com:vml" xmlns:wp14="http://schemas.microsoft.com/office/word/2010/wordprocessingDrawing" xmlns:wp="http://schemas.openxmlformats.org/drawingml/2006/wordprocessingDrawing" xmlns:w10="urn:schemas-microsoft-com:office:word" xmlns:w="http://schemas.openxmlformats.org/wordprocessingml/2006/main" xmlns:w14="http://schemas.microsoft.com/office/word/2010/wordml" xmlns:w15="http://schemas.microsoft.com/office/word/2012/wordml" xmlns:w16cex="http://schemas.microsoft.com/office/word/2018/wordml/cex" xmlns:w16cid="http://schemas.microsoft.com/office/word/2016/wordml/cid" xmlns:w16="http://schemas.microsoft.com/office/word/2018/wordml" xmlns:w16se="http://schemas.microsoft.com/office/word/2015/wordml/symex" xmlns:wpg="http://schemas.microsoft.com/office/word/2010/wordprocessingGroup" xmlns:wpi="http://schemas.microsoft.com/office/word/2010/wordprocessingInk" xmlns:wne="http://schemas.microsoft.com/office/word/2006/wordml" xmlns:wps="http://schemas.microsoft.com/office/word/2010/wordprocessingShape" mc:Ignorable="w14 w15 w16se w16cid w16 w16cex wp14">
+<w:document xmlns:wpc="http://schemas.microsoft.com/office/word/2010/wordprocessingCanvas" xmlns:cx="http://schemas.microsoft.com/office/drawing/2014/chartex" xmlns:cx1="http://schemas.microsoft.com/office/drawing/2015/9/8/chartex" xmlns:cx2="http://schemas.microsoft.com/office/drawing/2015/10/21/chartex" xmlns:cx3="http://schemas.microsoft.com/office/drawing/2016/5/9/chartex" xmlns:cx4="http://schemas.microsoft.com/office/drawing/2016/5/10/chartex" xmlns:cx5="http://schemas.microsoft.com/office/drawing/2016/5/11/chartex" xmlns:cx6="http://schemas.microsoft.com/office/drawing/2016/5/12/chartex" xmlns:cx7="http://schemas.microsoft.com/office/drawing/2016/5/13/chartex" xmlns:cx8="http://schemas.microsoft.com/office/drawing/2016/5/14/chartex" xmlns:mc="http://schemas.openxmlformats.org/markup-compatibility/2006" xmlns:aink="http://schemas.microsoft.com/office/drawing/2016/ink" xmlns:am3d="http://schemas.microsoft.com/office/drawing/2017/model3d" xmlns:o="urn:schemas-microsoft-com:office:office" xmlns:r="http://schemas.openxmlformats.org/officeDocument/2006/relationships" xmlns:m="http://schemas.openxmlformats.org/officeDocument/2006/math" xmlns:v="urn:schemas-microsoft-com:vml" xmlns:wp14="http://schemas.microsoft.com/office/word/2010/wordprocessingDrawing" xmlns:wp="http://schemas.openxmlformats.org/drawingml/2006/wordprocessingDrawing" xmlns:w10="urn:schemas-microsoft-com:office:word" xmlns:w="http://schemas.openxmlformats.org/wordprocessingml/2006/main" xmlns:w14="http://schemas.microsoft.com/office/word/2010/wordml" xmlns:w15="http://schemas.microsoft.com/office/word/2012/wordml" xmlns:w16cex="http://schemas.microsoft.com/office/word/2018/wordml/cex" xmlns:w16cid="http://schemas.microsoft.com/office/word/2016/wordml/cid" xmlns:w16="http://schemas.microsoft.com/office/word/2018/wordml" xmlns:w16sdtdh="http://schemas.microsoft.com/office/word/2020/wordml/sdtdatahash" xmlns:w16se="http://schemas.microsoft.com/office/word/2015/wordml/symex" xmlns:wpg="http://schemas.microsoft.com/office/word/2010/wordprocessingGroup" xmlns:wpi="http://schemas.microsoft.com/office/word/2010/wordprocessingInk" xmlns:wne="http://schemas.microsoft.com/office/word/2006/wordml" xmlns:wps="http://schemas.microsoft.com/office/word/2010/wordprocessingShape" mc:Ignorable="w14 w15 w16se w16cid w16 w16cex w16sdtdh wp14">
   <w:body>
     <w:p>
       <w:pPr>
         <w:spacing w:before="240"/>
         <w:ind w:firstLine="0"/>
+        <w:jc w:val="left"/>
         <w:rPr>
           <w:rFonts w:cstheme="minorHAnsi"/>
           <w:b/>
@@ -6671,7 +6672,7 @@
                                 <w:sz w:val="20"/>
                               </w:rPr>
                             </w:pPr>
-                            <w:bookmarkStart w:id="6" w:name="_Ref77283797"/>
+                            <w:bookmarkStart w:id="5" w:name="_Ref77283797"/>
                             <w:r>
                               <w:rPr>
                                 <w:b/>
@@ -6715,7 +6716,7 @@
                               </w:rPr>
                               <w:fldChar w:fldCharType="end"/>
                             </w:r>
-                            <w:bookmarkEnd w:id="6"/>
+                            <w:bookmarkEnd w:id="5"/>
                             <w:r>
                               <w:t xml:space="preserve"> - </w:t>
                             </w:r>
@@ -7787,7 +7788,7 @@
         </w:rPr>
         <w:t>, second row).</w:t>
       </w:r>
-      <w:bookmarkStart w:id="8" w:name="_Toc72741639"/>
+      <w:bookmarkStart w:id="6" w:name="_Toc72741639"/>
     </w:p>
     <w:p>
       <w:pPr>
@@ -7802,7 +7803,7 @@
         </w:rPr>
         <w:t>Methods</w:t>
       </w:r>
-      <w:bookmarkEnd w:id="8"/>
+      <w:bookmarkEnd w:id="6"/>
     </w:p>
     <w:p>
       <w:pPr>
@@ -7862,7 +7863,7 @@
                                 <w:sz w:val="20"/>
                               </w:rPr>
                             </w:pPr>
-                            <w:bookmarkStart w:id="9" w:name="_Ref77002028"/>
+                            <w:bookmarkStart w:id="7" w:name="_Ref77002028"/>
                             <w:r>
                               <w:rPr>
                                 <w:b/>
@@ -7906,7 +7907,7 @@
                               </w:rPr>
                               <w:fldChar w:fldCharType="end"/>
                             </w:r>
-                            <w:bookmarkEnd w:id="9"/>
+                            <w:bookmarkEnd w:id="7"/>
                             <w:r>
                               <w:t xml:space="preserve"> - E</w:t>
                             </w:r>
@@ -8709,7 +8710,7 @@
         <w:keepNext/>
         <w:keepLines/>
       </w:pPr>
-      <w:bookmarkStart w:id="11" w:name="_Ref77002049"/>
+      <w:bookmarkStart w:id="8" w:name="_Ref77002049"/>
       <w:r>
         <w:rPr>
           <w:b/>
@@ -8753,7 +8754,7 @@
         </w:rPr>
         <w:fldChar w:fldCharType="end"/>
       </w:r>
-      <w:bookmarkEnd w:id="11"/>
+      <w:bookmarkEnd w:id="8"/>
       <w:r>
         <w:t xml:space="preserve"> - Characteristics of the ecPoint-Rainfall forecasts provided at the beginning of the “real-time” phase.</w:t>
       </w:r>
@@ -9361,7 +9362,7 @@
       <w:pPr>
         <w:pStyle w:val="CaptionTable"/>
       </w:pPr>
-      <w:bookmarkStart w:id="12" w:name="_Ref76419559"/>
+      <w:bookmarkStart w:id="9" w:name="_Ref76419559"/>
       <w:r>
         <w:rPr>
           <w:b/>
@@ -9406,7 +9407,7 @@
         </w:rPr>
         <w:fldChar w:fldCharType="end"/>
       </w:r>
-      <w:bookmarkEnd w:id="12"/>
+      <w:bookmarkEnd w:id="9"/>
       <w:r>
         <w:t xml:space="preserve"> - ecPoint-Rainfall guidelines provided (via email) at the beginning of the “real-time” phase.</w:t>
       </w:r>
@@ -9703,25 +9704,7 @@
                 <w:sz w:val="16"/>
                 <w:szCs w:val="16"/>
               </w:rPr>
-              <w:t xml:space="preserve">), only forecasts for the domain of interest (N/S/W/E coordinates) can be sent. Such domain will be extracted in a regular lat-lon grid. The file names indicate the date (in YYYYMMDD format) and the run (UTC time, in HH format) in which the forecasts were computed. They also contain the step (hours, in </w:t>
-            </w:r>
-            <w:proofErr w:type="spellStart"/>
-            <w:r>
-              <w:rPr>
-                <w:rFonts w:cstheme="minorHAnsi"/>
-                <w:sz w:val="16"/>
-                <w:szCs w:val="16"/>
-              </w:rPr>
-              <w:t>hhh</w:t>
-            </w:r>
-            <w:proofErr w:type="spellEnd"/>
-            <w:r>
-              <w:rPr>
-                <w:rFonts w:cstheme="minorHAnsi"/>
-                <w:sz w:val="16"/>
-                <w:szCs w:val="16"/>
-              </w:rPr>
-              <w:t xml:space="preserve"> format) at which the 12-hourly accumulation period ends (example: ecPointRain_12h_YYYYMMDD_HH_hhh.grib). The forecasts from the 00 and 12 UTC run will be sent out at 9 and 21 UTC, respectively.”</w:t>
+              <w:t>), only forecasts for the domain of interest (N/S/W/E coordinates) can be sent. Such domain will be extracted in a regular lat-lon grid. The file names indicate the date (in YYYYMMDD format) and the run (UTC time, in HH format) in which the forecasts were computed. They also contain the step (hours, in hhh format) at which the 12-hourly accumulation period ends (example: ecPointRain_12h_YYYYMMDD_HH_hhh.grib). The forecasts from the 00 and 12 UTC run will be sent out at 9 and 21 UTC, respectively.”</w:t>
             </w:r>
           </w:p>
         </w:tc>
@@ -10082,7 +10065,7 @@
                 <w:szCs w:val="16"/>
               </w:rPr>
             </w:pPr>
-            <w:bookmarkStart w:id="13" w:name="_Ref77060264"/>
+            <w:bookmarkStart w:id="10" w:name="_Ref77060264"/>
             <w:r>
               <w:rPr>
                 <w:rFonts w:cstheme="minorHAnsi"/>
@@ -10430,7 +10413,7 @@
       <w:pPr>
         <w:pStyle w:val="CaptionTable"/>
       </w:pPr>
-      <w:bookmarkStart w:id="14" w:name="_Ref84537587"/>
+      <w:bookmarkStart w:id="11" w:name="_Ref84537587"/>
       <w:r>
         <w:rPr>
           <w:b/>
@@ -10475,8 +10458,8 @@
         </w:rPr>
         <w:fldChar w:fldCharType="end"/>
       </w:r>
-      <w:bookmarkEnd w:id="13"/>
-      <w:bookmarkEnd w:id="14"/>
+      <w:bookmarkEnd w:id="10"/>
+      <w:bookmarkEnd w:id="11"/>
       <w:r>
         <w:t xml:space="preserve"> - Aspects evaluated in the written reports delivered at the end of the “real-time” phase.</w:t>
       </w:r>
@@ -10485,7 +10468,7 @@
       <w:pPr>
         <w:pStyle w:val="CaptionTable"/>
       </w:pPr>
-      <w:bookmarkStart w:id="15" w:name="_Ref77280773"/>
+      <w:bookmarkStart w:id="12" w:name="_Ref77280773"/>
       <w:r>
         <w:rPr>
           <w:b/>
@@ -10529,7 +10512,7 @@
         </w:rPr>
         <w:fldChar w:fldCharType="end"/>
       </w:r>
-      <w:bookmarkEnd w:id="15"/>
+      <w:bookmarkEnd w:id="12"/>
       <w:r>
         <w:t xml:space="preserve"> - Examination of similarities/differences </w:t>
       </w:r>
@@ -10578,7 +10561,7 @@
                 <w:szCs w:val="16"/>
               </w:rPr>
             </w:pPr>
-            <w:bookmarkStart w:id="16" w:name="_Ref77002150"/>
+            <w:bookmarkStart w:id="13" w:name="_Ref77002150"/>
             <w:r>
               <w:rPr>
                 <w:rFonts w:cstheme="minorHAnsi"/>
@@ -11069,7 +11052,7 @@
         </w:rPr>
         <w:t xml:space="preserve"> </w:t>
       </w:r>
-      <w:bookmarkStart w:id="17" w:name="_Ref76419879"/>
+      <w:bookmarkStart w:id="14" w:name="_Ref76419879"/>
       <w:r>
         <w:rPr>
           <w:rFonts w:cstheme="minorHAnsi"/>
@@ -11103,7 +11086,7 @@
         <w:t xml:space="preserve"> a cold front does not produce the same impact of a tropical wave) and on the state of the regions that might be affected (e.g. if it has been raining in previous days and catchments are saturated).”</w:t>
       </w:r>
     </w:p>
-    <w:bookmarkEnd w:id="17"/>
+    <w:bookmarkEnd w:id="14"/>
     <w:p>
       <w:pPr>
         <w:rPr>
@@ -11184,7 +11167,7 @@
                               <w:pStyle w:val="CaptionNew"/>
                               <w:keepLines/>
                             </w:pPr>
-                            <w:bookmarkStart w:id="18" w:name="_Ref76420597"/>
+                            <w:bookmarkStart w:id="15" w:name="_Ref76420597"/>
                             <w:r>
                               <w:rPr>
                                 <w:b/>
@@ -11229,23 +11212,12 @@
                               </w:rPr>
                               <w:fldChar w:fldCharType="end"/>
                             </w:r>
-                            <w:bookmarkEnd w:id="18"/>
+                            <w:bookmarkEnd w:id="15"/>
                             <w:r>
                               <w:t xml:space="preserve"> - </w:t>
                             </w:r>
                             <w:r>
-                              <w:t xml:space="preserve">Panel (a) and (b) show, respectively, the orography in Costa Rica and Hungary (source: www.maps-for-free.com). The black contours define the climatological regions in Costa Rica (named in black) and the administrative counties (not named) in Hungary. The red circle indicates the most impacted areas (named in red) in the rainfall case study provided, respectively, by IMN and Hungary. Panel (c) </w:t>
-                            </w:r>
-                            <w:r>
-                              <w:rPr>
-                                <w:rStyle w:val="Rimandocommento"/>
-                                <w:rFonts w:cstheme="minorBidi"/>
-                                <w:iCs w:val="0"/>
-                              </w:rPr>
-                              <w:t/>
-                            </w:r>
-                            <w:r>
-                              <w:t>and (d) show, respectively the annual rainfall amounts in Costa Rica (</w:t>
+                              <w:t>Panel (a) and (b) show, respectively, the orography in Costa Rica and Hungary (source: www.maps-for-free.com). The black contours define the climatological regions in Costa Rica (named in black) and the administrative counties (not named) in Hungary. The red circle indicates the most impacted areas (named in red) in the rainfall case study provided, respectively, by IMN and Hungary. Panel (c) and (d) show, respectively the annual rainfall amounts in Costa Rica (</w:t>
                             </w:r>
                             <w:r>
                               <w:t>www.imn.ac.cr/atlas-climatologico</w:t>
@@ -11268,21 +11240,8 @@
                             <w:r>
                               <w:t xml:space="preserve"> </w:t>
                             </w:r>
-                            <w:proofErr w:type="spellStart"/>
                             <w:r>
-                              <w:t>altalanos_eghajlati_jellemzes</w:t>
-                            </w:r>
-                            <w:proofErr w:type="spellEnd"/>
-                            <w:r>
-                              <w:t>/</w:t>
-                            </w:r>
-                            <w:proofErr w:type="spellStart"/>
-                            <w:r>
-                              <w:t>csapadek</w:t>
-                            </w:r>
-                            <w:proofErr w:type="spellEnd"/>
-                            <w:r>
-                              <w:t>).</w:t>
+                              <w:t>altalanos_eghajlati_jellemzes/csapadek).</w:t>
                             </w:r>
                           </w:p>
                         </w:txbxContent>
@@ -11628,7 +11587,7 @@
           <w:rFonts w:cstheme="minorHAnsi"/>
         </w:rPr>
       </w:pPr>
-      <w:bookmarkStart w:id="20" w:name="_Toc72741648"/>
+      <w:bookmarkStart w:id="16" w:name="_Toc72741648"/>
       <w:r>
         <w:rPr>
           <w:rFonts w:cstheme="minorHAnsi"/>
@@ -11636,7 +11595,7 @@
         <w:lastRenderedPageBreak/>
         <w:t>Országos Meteorológiai Szolgálat (OMSZ, Hungary)</w:t>
       </w:r>
-      <w:bookmarkEnd w:id="20"/>
+      <w:bookmarkEnd w:id="16"/>
     </w:p>
     <w:p>
       <w:pPr>
@@ -11812,7 +11771,7 @@
         </w:rPr>
         <w:t xml:space="preserve"> </w:t>
       </w:r>
-      <w:bookmarkEnd w:id="16"/>
+      <w:bookmarkEnd w:id="13"/>
       <w:r>
         <w:rPr>
           <w:rFonts w:cstheme="minorHAnsi"/>
@@ -12339,31 +12298,7 @@
         <w:t xml:space="preserve"> models, </w:t>
       </w:r>
       <w:r>
-        <w:t>and improve the use of probabilistic products. OMSZ is experienced in rainfall post-processing, which is regularly used at OMSZ to add value to forecasts for small-scale, low-predictability phenomena like extreme localized rainfall (</w:t>
-      </w:r>
-      <w:proofErr w:type="spellStart"/>
-      <w:r>
-        <w:t>Matrai</w:t>
-      </w:r>
-      <w:proofErr w:type="spellEnd"/>
-      <w:r>
-        <w:t xml:space="preserve"> and </w:t>
-      </w:r>
-      <w:proofErr w:type="spellStart"/>
-      <w:r>
-        <w:t>Ihász</w:t>
-      </w:r>
-      <w:proofErr w:type="spellEnd"/>
-      <w:r>
-        <w:t xml:space="preserve"> 2017; </w:t>
-      </w:r>
-      <w:proofErr w:type="spellStart"/>
-      <w:r>
-        <w:t>Ihász</w:t>
-      </w:r>
-      <w:proofErr w:type="spellEnd"/>
-      <w:r>
-        <w:t xml:space="preserve"> et al. 2018).</w:t>
+        <w:t>and improve the use of probabilistic products. OMSZ is experienced in rainfall post-processing, which is regularly used at OMSZ to add value to forecasts for small-scale, low-predictability phenomena like extreme localized rainfall (Matrai and Ihász 2017; Ihász et al. 2018).</w:t>
       </w:r>
     </w:p>
     <w:p>
@@ -12450,7 +12385,7 @@
       <w:r>
         <w:t>). The following sub-sections present the discussions carried out between ecPoint developers and intermediaries, the products developed to overcome the found issues, the guideline amendments, and preliminary forecasters’ impressions about the proposed solutions.</w:t>
       </w:r>
-      <w:bookmarkStart w:id="21" w:name="_Ref84538219"/>
+      <w:bookmarkStart w:id="17" w:name="_Ref84538219"/>
     </w:p>
     <w:tbl>
       <w:tblPr>
@@ -12490,8 +12425,8 @@
                 <w:bCs w:val="0"/>
               </w:rPr>
             </w:pPr>
-            <w:bookmarkStart w:id="22" w:name="_Ref77060637"/>
-            <w:bookmarkEnd w:id="21"/>
+            <w:bookmarkStart w:id="18" w:name="_Ref77060637"/>
+            <w:bookmarkEnd w:id="17"/>
             <w:r>
               <w:rPr>
                 <w:b/>
@@ -12730,15 +12665,7 @@
               <w:t>Fig.5b</w:t>
             </w:r>
             <w:r>
-              <w:t xml:space="preserve">) containing: ENS and ecPoint-Rainfall 12-hourly precipitation, ENS rate of convective precipitation ratio, ENS 700 </w:t>
-            </w:r>
-            <w:proofErr w:type="spellStart"/>
-            <w:r>
-              <w:t>hPa</w:t>
-            </w:r>
-            <w:proofErr w:type="spellEnd"/>
-            <w:r>
-              <w:t xml:space="preserve"> wind speed, and ENS CAPE. Map plot displaying the grid-box values </w:t>
+              <w:t xml:space="preserve">) containing: ENS and ecPoint-Rainfall 12-hourly precipitation, ENS rate of convective precipitation ratio, ENS 700 hPa wind speed, and ENS CAPE. Map plot displaying the grid-box values </w:t>
             </w:r>
             <w:r>
               <w:rPr>
@@ -12970,7 +12897,7 @@
         </w:tc>
       </w:tr>
     </w:tbl>
-    <w:bookmarkEnd w:id="22"/>
+    <w:bookmarkEnd w:id="18"/>
     <w:p>
       <w:pPr>
         <w:pStyle w:val="CaptionTable"/>
@@ -13027,6 +12954,9 @@
         <w:pStyle w:val="Titolo2"/>
       </w:pPr>
       <w:r>
+        <w:rPr>
+          <w:noProof/>
+        </w:rPr>
         <w:lastRenderedPageBreak/>
         <w:drawing>
           <wp:anchor distT="0" distB="0" distL="114300" distR="114300" simplePos="0" relativeHeight="251687424" behindDoc="0" locked="0" layoutInCell="1" allowOverlap="1" wp14:anchorId="21F28059" wp14:editId="7F8BAD41">
@@ -13085,6 +13015,9 @@
         </w:drawing>
       </w:r>
       <w:r>
+        <w:rPr>
+          <w:noProof/>
+        </w:rPr>
         <mc:AlternateContent>
           <mc:Choice Requires="wps">
             <w:drawing>
@@ -13124,7 +13057,7 @@
                             <w:pPr>
                               <w:pStyle w:val="CaptionNew"/>
                             </w:pPr>
-                            <w:bookmarkStart w:id="23" w:name="_Ref77003886"/>
+                            <w:bookmarkStart w:id="19" w:name="_Ref77003886"/>
                             <w:r>
                               <w:rPr>
                                 <w:b/>
@@ -13169,7 +13102,7 @@
                               </w:rPr>
                               <w:fldChar w:fldCharType="end"/>
                             </w:r>
-                            <w:bookmarkEnd w:id="23"/>
+                            <w:bookmarkEnd w:id="19"/>
                             <w:r>
                               <w:t xml:space="preserve"> - </w:t>
                             </w:r>
@@ -13231,29 +13164,10 @@
                               <w:t>products developed by OMSZ.</w:t>
                             </w:r>
                             <w:r>
-                              <w:t xml:space="preserve"> Panel (b) shows a meteogram displaying 12-hourly precipitation from the ECMWF ENS in blue and ecPoint-Rainfall in orange (first panel), ECMWF ENS rate of convective precipitation ratio (second), 700 </w:t>
-                            </w:r>
-                            <w:proofErr w:type="spellStart"/>
-                            <w:r>
-                              <w:t>hPa</w:t>
-                            </w:r>
-                            <w:proofErr w:type="spellEnd"/>
-                            <w:r>
-                              <w:t xml:space="preserve"> wind speed (third), and CAPE (fourth). Panel (c) shows a map plot of the </w:t>
+                              <w:t xml:space="preserve"> Panel (b) shows a meteogram displaying 12-hourly precipitation from the ECMWF ENS in blue and ecPoint-Rainfall in orange (first panel), ECMWF ENS rate of convective precipitation ratio (second), 700 hPa wind speed (third), and CAPE (fourth). Panel (c) shows a map plot of the </w:t>
                             </w:r>
                             <w:r>
-                              <w:t>probabilities of exceeding 10 mm/12h</w:t>
-                            </w:r>
-                            <w:r>
-                              <w:rPr>
-                                <w:rStyle w:val="Revisione"/>
-                                <w:rFonts w:cstheme="minorBidi"/>
-                                <w:iCs w:val="0"/>
-                              </w:rPr>
-                              <w:t/>
-                            </w:r>
-                            <w:r>
-                              <w:t xml:space="preserve"> (contour shades) and the values </w:t>
+                              <w:t xml:space="preserve">probabilities of exceeding 10 mm/12h (contour shades) and the values </w:t>
                             </w:r>
                             <w:r>
                               <w:t>(</w:t>
@@ -13747,11 +13661,11 @@
                 <w:szCs w:val="16"/>
               </w:rPr>
             </w:pPr>
-            <w:bookmarkStart w:id="25" w:name="_Ref77282512"/>
-            <w:bookmarkStart w:id="26" w:name="_Ref77282490"/>
-            <w:bookmarkStart w:id="27" w:name="_Ref77282526"/>
-            <w:bookmarkStart w:id="28" w:name="_Ref77281443"/>
-            <w:bookmarkStart w:id="29" w:name="_Ref78488733"/>
+            <w:bookmarkStart w:id="20" w:name="_Ref77282512"/>
+            <w:bookmarkStart w:id="21" w:name="_Ref77282490"/>
+            <w:bookmarkStart w:id="22" w:name="_Ref77282526"/>
+            <w:bookmarkStart w:id="23" w:name="_Ref77281443"/>
+            <w:bookmarkStart w:id="24" w:name="_Ref78488733"/>
             <w:r>
               <w:rPr>
                 <w:rFonts w:cstheme="minorHAnsi"/>
@@ -14028,11 +13942,11 @@
         </w:tc>
       </w:tr>
     </w:tbl>
-    <w:bookmarkEnd w:id="25"/>
-    <w:bookmarkEnd w:id="26"/>
-    <w:bookmarkEnd w:id="27"/>
-    <w:bookmarkEnd w:id="28"/>
-    <w:bookmarkEnd w:id="29"/>
+    <w:bookmarkEnd w:id="20"/>
+    <w:bookmarkEnd w:id="21"/>
+    <w:bookmarkEnd w:id="22"/>
+    <w:bookmarkEnd w:id="23"/>
+    <w:bookmarkEnd w:id="24"/>
     <w:p>
       <w:r>
         <w:lastRenderedPageBreak/>
@@ -14320,7 +14234,7 @@
                 <w:b/>
               </w:rPr>
             </w:pPr>
-            <w:bookmarkStart w:id="30" w:name="_Ref84538090"/>
+            <w:bookmarkStart w:id="25" w:name="_Ref84538090"/>
             <w:r>
               <w:rPr>
                 <w:b/>
@@ -14402,15 +14316,7 @@
               <w:suppressOverlap w:val="0"/>
             </w:pPr>
             <w:r>
-              <w:t xml:space="preserve">An extreme rainfall event occurred in the Pacific coast regions, between October 3rd and 5th, 2018 due to an almost stationary low pressure over the Caribbean Sea. The most intense rainfall fell on October 4th (~400 mm/24h in the south of Nicoya peninsula, ~200 mm/24h and ~90 mm/24h in Regin </w:t>
-            </w:r>
-            <w:proofErr w:type="spellStart"/>
-            <w:r>
-              <w:t>Pacífico</w:t>
-            </w:r>
-            <w:proofErr w:type="spellEnd"/>
-            <w:r>
-              <w:t xml:space="preserve"> Central and Sur, respectively). From October 6th Costa Rica was out of the influence of the low-pressure system. 12-hourly rainfall observations are shown in </w:t>
+              <w:t xml:space="preserve">An extreme rainfall event occurred in the Pacific coast regions, between October 3rd and 5th, 2018 due to an almost stationary low pressure over the Caribbean Sea. The most intense rainfall fell on October 4th (~400 mm/24h in the south of Nicoya peninsula, ~200 mm/24h and ~90 mm/24h in Regin Pacífico Central and Sur, respectively). From October 6th Costa Rica was out of the influence of the low-pressure system. 12-hourly rainfall observations are shown in </w:t>
             </w:r>
             <w:r>
               <w:rPr>
@@ -14435,15 +14341,7 @@
               <w:suppressOverlap w:val="0"/>
             </w:pPr>
             <w:r>
-              <w:t xml:space="preserve">An extreme rainfall event occurred in the </w:t>
-            </w:r>
-            <w:proofErr w:type="spellStart"/>
-            <w:r>
-              <w:t>Bükk</w:t>
-            </w:r>
-            <w:proofErr w:type="spellEnd"/>
-            <w:r>
-              <w:t xml:space="preserve"> mountains (</w:t>
+              <w:t>An extreme rainfall event occurred in the Bükk mountains (</w:t>
             </w:r>
             <w:r>
               <w:rPr>
@@ -14453,47 +14351,7 @@
               <w:t>Fig.7a</w:t>
             </w:r>
             <w:r>
-              <w:t xml:space="preserve">) between 10th June and 11th June 2018. A slow-moving low-pressure system, coming from Turkey, interacted with the Northern Central Mountains in Hungary, and stayed over the </w:t>
-            </w:r>
-            <w:proofErr w:type="spellStart"/>
-            <w:r>
-              <w:t>Bükk</w:t>
-            </w:r>
-            <w:proofErr w:type="spellEnd"/>
-            <w:r>
-              <w:t xml:space="preserve"> mountains for hours generating very localized high rainfall event on 11th June, between 0 and 12 UTC. The highest rainfall amount (92 mm/24h) was recorded in </w:t>
-            </w:r>
-            <w:proofErr w:type="spellStart"/>
-            <w:r>
-              <w:t>Bükkszentlélek</w:t>
-            </w:r>
-            <w:proofErr w:type="spellEnd"/>
-            <w:r>
-              <w:t xml:space="preserve"> (~10km east from </w:t>
-            </w:r>
-            <w:proofErr w:type="spellStart"/>
-            <w:r>
-              <w:t>Szilvásvárad</w:t>
-            </w:r>
-            <w:proofErr w:type="spellEnd"/>
-            <w:r>
-              <w:t xml:space="preserve">, purple circle with a cross in Fig. 8a). The rainfall event caused flash floods in the whole </w:t>
-            </w:r>
-            <w:proofErr w:type="spellStart"/>
-            <w:r>
-              <w:t>Bükk</w:t>
-            </w:r>
-            <w:proofErr w:type="spellEnd"/>
-            <w:r>
-              <w:t xml:space="preserve"> area, especially in </w:t>
-            </w:r>
-            <w:proofErr w:type="spellStart"/>
-            <w:r>
-              <w:t>Szilvásvárad</w:t>
-            </w:r>
-            <w:proofErr w:type="spellEnd"/>
-            <w:r>
-              <w:t>. Such events occur rarely in Hungary, approximately every 10-20 years.</w:t>
+              <w:t>) between 10th June and 11th June 2018. A slow-moving low-pressure system, coming from Turkey, interacted with the Northern Central Mountains in Hungary, and stayed over the Bükk mountains for hours generating very localized high rainfall event on 11th June, between 0 and 12 UTC. The highest rainfall amount (92 mm/24h) was recorded in Bükkszentlélek (~10km east from Szilvásvárad, purple circle with a cross in Fig. 8a). The rainfall event caused flash floods in the whole Bükk area, especially in Szilvásvárad. Such events occur rarely in Hungary, approximately every 10-20 years.</w:t>
             </w:r>
           </w:p>
         </w:tc>
@@ -14635,23 +14493,7 @@
                 <w:i/>
                 <w:iCs/>
               </w:rPr>
-              <w:t xml:space="preserve"> for the same day, pointed out that Región </w:t>
-            </w:r>
-            <w:proofErr w:type="spellStart"/>
-            <w:r>
-              <w:rPr>
-                <w:i/>
-                <w:iCs/>
-              </w:rPr>
-              <w:t>Pacífico</w:t>
-            </w:r>
-            <w:proofErr w:type="spellEnd"/>
-            <w:r>
-              <w:rPr>
-                <w:i/>
-                <w:iCs/>
-              </w:rPr>
-              <w:t xml:space="preserve"> Central and Sur would have been the most impacted areas and underestimated the rainfall amounts in the Nicoya peninsula. No ecPoint-Rainfall forecasts [based on the 85th percentile] reached the observed totals [</w:t>
+              <w:t xml:space="preserve"> for the same day, pointed out that Región Pacífico Central and Sur would have been the most impacted areas and underestimated the rainfall amounts in the Nicoya peninsula. No ecPoint-Rainfall forecasts [based on the 85th percentile] reached the observed totals [</w:t>
             </w:r>
             <w:r>
               <w:rPr>
@@ -14740,23 +14582,7 @@
                 <w:i/>
                 <w:iCs/>
               </w:rPr>
-              <w:t xml:space="preserve">“Based on ecPoint-Rainfall, high rainfall amounts were expected in the </w:t>
-            </w:r>
-            <w:proofErr w:type="spellStart"/>
-            <w:r>
-              <w:rPr>
-                <w:i/>
-                <w:iCs/>
-              </w:rPr>
-              <w:t>Bükk</w:t>
-            </w:r>
-            <w:proofErr w:type="spellEnd"/>
-            <w:r>
-              <w:rPr>
-                <w:i/>
-                <w:iCs/>
-              </w:rPr>
-              <w:t xml:space="preserve"> area. The map plot for the ecPoint-Rainfall probabilities of exceeding 10 and 30 mm/12h outlined better than the ENS the area where the highest local precipitation was observed </w:t>
+              <w:t xml:space="preserve">“Based on ecPoint-Rainfall, high rainfall amounts were expected in the Bükk area. The map plot for the ecPoint-Rainfall probabilities of exceeding 10 and 30 mm/12h outlined better than the ENS the area where the highest local precipitation was observed </w:t>
             </w:r>
             <w:r>
               <w:rPr>
@@ -14855,8 +14681,8 @@
                 <w:szCs w:val="16"/>
               </w:rPr>
             </w:pPr>
-            <w:bookmarkStart w:id="31" w:name="_Ref77282538"/>
-            <w:bookmarkEnd w:id="30"/>
+            <w:bookmarkStart w:id="26" w:name="_Ref77282538"/>
+            <w:bookmarkEnd w:id="25"/>
             <w:r>
               <w:rPr>
                 <w:rFonts w:cstheme="minorHAnsi"/>
@@ -15100,23 +14926,13 @@
                 <w:szCs w:val="16"/>
               </w:rPr>
             </w:pPr>
-            <w:proofErr w:type="spellStart"/>
             <w:r>
               <w:rPr>
                 <w:rFonts w:cstheme="minorHAnsi"/>
                 <w:sz w:val="16"/>
                 <w:szCs w:val="16"/>
               </w:rPr>
-              <w:t>Talagrand</w:t>
-            </w:r>
-            <w:proofErr w:type="spellEnd"/>
-            <w:r>
-              <w:rPr>
-                <w:rFonts w:cstheme="minorHAnsi"/>
-                <w:sz w:val="16"/>
-                <w:szCs w:val="16"/>
-              </w:rPr>
-              <w:t xml:space="preserve"> diagram to test ecPoint-Rainfall reliability. </w:t>
+              <w:t xml:space="preserve">Talagrand diagram to test ecPoint-Rainfall reliability. </w:t>
             </w:r>
           </w:p>
           <w:p>
@@ -15234,23 +15050,13 @@
                 <w:szCs w:val="16"/>
               </w:rPr>
             </w:pPr>
-            <w:proofErr w:type="spellStart"/>
             <w:r>
               <w:rPr>
                 <w:rFonts w:cstheme="minorHAnsi"/>
                 <w:sz w:val="16"/>
                 <w:szCs w:val="16"/>
               </w:rPr>
-              <w:t>Talagrand</w:t>
-            </w:r>
-            <w:proofErr w:type="spellEnd"/>
-            <w:r>
-              <w:rPr>
-                <w:rFonts w:cstheme="minorHAnsi"/>
-                <w:sz w:val="16"/>
-                <w:szCs w:val="16"/>
-              </w:rPr>
-              <w:t xml:space="preserve"> diagrams (</w:t>
+              <w:t>Talagrand diagrams (</w:t>
             </w:r>
             <w:r>
               <w:rPr>
@@ -15294,51 +15100,7 @@
                 <w:sz w:val="16"/>
                 <w:szCs w:val="16"/>
               </w:rPr>
-              <w:t xml:space="preserve">“The flatter </w:t>
-            </w:r>
-            <w:proofErr w:type="spellStart"/>
-            <w:r>
-              <w:rPr>
-                <w:rFonts w:cstheme="minorHAnsi"/>
-                <w:i/>
-                <w:iCs/>
-                <w:sz w:val="16"/>
-                <w:szCs w:val="16"/>
-              </w:rPr>
-              <w:t>Talagrand</w:t>
-            </w:r>
-            <w:proofErr w:type="spellEnd"/>
-            <w:r>
-              <w:rPr>
-                <w:rFonts w:cstheme="minorHAnsi"/>
-                <w:i/>
-                <w:iCs/>
-                <w:sz w:val="16"/>
-                <w:szCs w:val="16"/>
-              </w:rPr>
-              <w:t xml:space="preserve"> diagrams for ecPoint-Rainfall suggest that it provides more reliable forecasts than ECMWF ENS. The </w:t>
-            </w:r>
-            <w:proofErr w:type="spellStart"/>
-            <w:r>
-              <w:rPr>
-                <w:rFonts w:cstheme="minorHAnsi"/>
-                <w:i/>
-                <w:iCs/>
-                <w:sz w:val="16"/>
-                <w:szCs w:val="16"/>
-              </w:rPr>
-              <w:t>Talagrand</w:t>
-            </w:r>
-            <w:proofErr w:type="spellEnd"/>
-            <w:r>
-              <w:rPr>
-                <w:rFonts w:cstheme="minorHAnsi"/>
-                <w:i/>
-                <w:iCs/>
-                <w:sz w:val="16"/>
-                <w:szCs w:val="16"/>
-              </w:rPr>
-              <w:t xml:space="preserve"> diagram for ENS has a clear L shape, suggesting a consistently </w:t>
+              <w:t xml:space="preserve">“The flatter Talagrand diagrams for ecPoint-Rainfall suggest that it provides more reliable forecasts than ECMWF ENS. The Talagrand diagram for ENS has a clear L shape, suggesting a consistently </w:t>
             </w:r>
             <w:r>
               <w:rPr>
@@ -15474,7 +15236,7 @@
         </w:rPr>
         <w:fldChar w:fldCharType="end"/>
       </w:r>
-      <w:bookmarkEnd w:id="31"/>
+      <w:bookmarkEnd w:id="26"/>
       <w:r>
         <w:t xml:space="preserve"> - Summary of objective verification analysis from the real-time phase</w:t>
       </w:r>
@@ -15529,7 +15291,7 @@
                               <w:keepNext/>
                               <w:keepLines/>
                             </w:pPr>
-                            <w:bookmarkStart w:id="32" w:name="_Ref77015999"/>
+                            <w:bookmarkStart w:id="27" w:name="_Ref77015999"/>
                             <w:r>
                               <w:rPr>
                                 <w:b/>
@@ -15574,7 +15336,7 @@
                               </w:rPr>
                               <w:fldChar w:fldCharType="end"/>
                             </w:r>
-                            <w:bookmarkEnd w:id="32"/>
+                            <w:bookmarkEnd w:id="27"/>
                             <w:r>
                               <w:t xml:space="preserve"> –</w:t>
                             </w:r>
@@ -16509,7 +16271,7 @@
                                 <w:sz w:val="20"/>
                               </w:rPr>
                             </w:pPr>
-                            <w:bookmarkStart w:id="34" w:name="_Ref77017593"/>
+                            <w:bookmarkStart w:id="28" w:name="_Ref77017593"/>
                             <w:r>
                               <w:rPr>
                                 <w:b/>
@@ -16554,7 +16316,7 @@
                               </w:rPr>
                               <w:fldChar w:fldCharType="end"/>
                             </w:r>
-                            <w:bookmarkEnd w:id="34"/>
+                            <w:bookmarkEnd w:id="28"/>
                             <w:r>
                               <w:t xml:space="preserve"> - Panels (a) to (i) show the r</w:t>
                             </w:r>
@@ -16571,23 +16333,7 @@
                               <w:t xml:space="preserve"> </w:t>
                             </w:r>
                             <w:r>
-                              <w:t xml:space="preserve">Panel (a) shows the 12 hourly observations for the intense rainfall event on June 11th, 2018 between 0 and 12 UTC time. The purple circle with a cross refers to a manually added record of 92 mm/24h in </w:t>
-                            </w:r>
-                            <w:proofErr w:type="spellStart"/>
-                            <w:r>
-                              <w:t>Bükkszentlélek</w:t>
-                            </w:r>
-                            <w:proofErr w:type="spellEnd"/>
-                            <w:r>
-                              <w:t xml:space="preserve"> between 12 UTC June 10th and 12 UTC June 11th (most of the rain fell on June 11th between 0 and 12 UTC). Panels (b), (c), (d), (e) show forecasts for day 2; (b) and (d) show the probabilities of not exceeding 10 mm/12h for ecPoint-Rainfall and ECMWF ENS, respectively; (c) and (d) show the probabilities of not exceeding 30 mm/12h for ecPoint-Rainfall and ECMWF ENS, respectively. The inserted box shows the CDF for ecPoint-Rainfall (in blue) and ECMWF ENS (in red) for day 2 rainfall forecasts for </w:t>
-                            </w:r>
-                            <w:proofErr w:type="spellStart"/>
-                            <w:r>
-                              <w:t>Bükkszentlélek</w:t>
-                            </w:r>
-                            <w:proofErr w:type="spellEnd"/>
-                            <w:r>
-                              <w:t>. Panels (f), (g), (h), (i) are the same but for day 4 forecasts.</w:t>
+                              <w:t>Panel (a) shows the 12 hourly observations for the intense rainfall event on June 11th, 2018 between 0 and 12 UTC time. The purple circle with a cross refers to a manually added record of 92 mm/24h in Bükkszentlélek between 12 UTC June 10th and 12 UTC June 11th (most of the rain fell on June 11th between 0 and 12 UTC). Panels (b), (c), (d), (e) show forecasts for day 2; (b) and (d) show the probabilities of not exceeding 10 mm/12h for ecPoint-Rainfall and ECMWF ENS, respectively; (c) and (d) show the probabilities of not exceeding 30 mm/12h for ecPoint-Rainfall and ECMWF ENS, respectively. The inserted box shows the CDF for ecPoint-Rainfall (in blue) and ECMWF ENS (in red) for day 2 rainfall forecasts for Bükkszentlélek. Panels (f), (g), (h), (i) are the same but for day 4 forecasts.</w:t>
                             </w:r>
                             <w:r>
                               <w:t xml:space="preserve"> Panels (j) to (m) show the r</w:t>
@@ -16611,15 +16357,7 @@
                               <w:t>k</w:t>
                             </w:r>
                             <w:r>
-                              <w:t xml:space="preserve">) shows the </w:t>
-                            </w:r>
-                            <w:proofErr w:type="spellStart"/>
-                            <w:r>
-                              <w:t>Talagrand</w:t>
-                            </w:r>
-                            <w:proofErr w:type="spellEnd"/>
-                            <w:r>
-                              <w:t xml:space="preserve"> diagrams for ecPoint-Rainfall (left column) and ECMWF ENS (right column). The first and the second row correspond, respectively, to forecasts for the accumulation period (t+0,t+12; i.e. day 1) and (t+96,t+108; i.e. day 4). Panel (</w:t>
+                              <w:t>) shows the Talagrand diagrams for ecPoint-Rainfall (left column) and ECMWF ENS (right column). The first and the second row correspond, respectively, to forecasts for the accumulation period (t+0,t+12; i.e. day 1) and (t+96,t+108; i.e. day 4). Panel (</w:t>
                             </w:r>
                             <w:r>
                               <w:t>l</w:t>
@@ -17558,7 +17296,7 @@
         </w:rPr>
         <w:t xml:space="preserve"> rainfall event, and therefore its impacts </w:t>
       </w:r>
-      <w:bookmarkStart w:id="36" w:name="_Ref77283248"/>
+      <w:bookmarkStart w:id="29" w:name="_Ref77283248"/>
       <w:r>
         <w:rPr>
           <w:noProof/>
@@ -17603,7 +17341,7 @@
                               <w:pStyle w:val="CaptionNew"/>
                               <w:keepLines/>
                             </w:pPr>
-                            <w:bookmarkStart w:id="37" w:name="_Ref77341224"/>
+                            <w:bookmarkStart w:id="30" w:name="_Ref77341224"/>
                             <w:r>
                               <w:rPr>
                                 <w:b/>
@@ -17648,7 +17386,7 @@
                               </w:rPr>
                               <w:fldChar w:fldCharType="end"/>
                             </w:r>
-                            <w:bookmarkEnd w:id="37"/>
+                            <w:bookmarkEnd w:id="30"/>
                             <w:r>
                               <w:t xml:space="preserve"> - </w:t>
                             </w:r>
@@ -17813,7 +17551,7 @@
           </mc:Fallback>
         </mc:AlternateContent>
       </w:r>
-      <w:bookmarkEnd w:id="36"/>
+      <w:bookmarkEnd w:id="29"/>
       <w:r>
         <w:rPr>
           <w:rFonts w:cstheme="minorHAnsi"/>
@@ -18086,7 +17824,7 @@
       <w:pPr>
         <w:pStyle w:val="Titolo2"/>
       </w:pPr>
-      <w:bookmarkStart w:id="39" w:name="_Toc72741660"/>
+      <w:bookmarkStart w:id="31" w:name="_Toc72741660"/>
       <w:r>
         <w:t xml:space="preserve">On the underestimation of </w:t>
       </w:r>
@@ -18096,7 +17834,7 @@
       <w:r>
         <w:t xml:space="preserve"> by ecPoint-Rainfall</w:t>
       </w:r>
-      <w:bookmarkEnd w:id="39"/>
+      <w:bookmarkEnd w:id="31"/>
     </w:p>
     <w:p>
       <w:pPr>
@@ -18281,7 +18019,7 @@
         </w:rPr>
         <w:t xml:space="preserve"> look at global NWP models to forecast</w:t>
       </w:r>
-      <w:del w:id="40" w:author="David Richardson" w:date="2021-09-08T09:41:00Z">
+      <w:del w:id="32" w:author="David Richardson" w:date="2021-09-08T09:41:00Z">
         <w:r>
           <w:rPr>
             <w:rFonts w:cstheme="minorHAnsi"/>
@@ -18439,7 +18177,7 @@
       <w:pPr>
         <w:pStyle w:val="CaptionTable"/>
       </w:pPr>
-      <w:bookmarkStart w:id="41" w:name="_Ref78487981"/>
+      <w:bookmarkStart w:id="33" w:name="_Ref78487981"/>
       <w:r>
         <w:rPr>
           <w:b/>
@@ -18479,7 +18217,7 @@
       <w:r>
         <w:fldChar w:fldCharType="end"/>
       </w:r>
-      <w:bookmarkEnd w:id="41"/>
+      <w:bookmarkEnd w:id="33"/>
       <w:r>
         <w:t xml:space="preserve"> - Prototype name, guidelines and example of products that could be derived from ecPoint-Rainfall</w:t>
       </w:r>
@@ -20122,14 +19860,14 @@
           <w:rFonts w:cstheme="minorHAnsi"/>
         </w:rPr>
       </w:pPr>
-      <w:bookmarkStart w:id="42" w:name="_Toc72741661"/>
+      <w:bookmarkStart w:id="34" w:name="_Toc72741661"/>
       <w:r>
         <w:rPr>
           <w:rFonts w:cstheme="minorHAnsi"/>
         </w:rPr>
         <w:t xml:space="preserve"> </w:t>
       </w:r>
-      <w:bookmarkEnd w:id="42"/>
+      <w:bookmarkEnd w:id="34"/>
       <w:r>
         <w:t>T</w:t>
       </w:r>
@@ -24535,7 +24273,7 @@
       <w:pPr>
         <w:pStyle w:val="Citazione"/>
         <w:rPr>
-          <w:ins w:id="43" w:author="Timothy Hewson" w:date="2021-07-31T17:14:00Z"/>
+          <w:ins w:id="35" w:author="Timothy Hewson" w:date="2021-07-31T17:14:00Z"/>
         </w:rPr>
       </w:pPr>
       <w:r>
@@ -24713,14 +24451,12 @@
           <w:rFonts w:cstheme="minorHAnsi"/>
         </w:rPr>
       </w:pPr>
-      <w:proofErr w:type="spellStart"/>
       <w:r>
         <w:rPr>
           <w:rFonts w:cstheme="minorHAnsi"/>
         </w:rPr>
         <w:t>Orcid</w:t>
       </w:r>
-      <w:proofErr w:type="spellEnd"/>
     </w:p>
     <w:p>
       <w:pPr>
@@ -24851,7 +24587,7 @@
           <w:rFonts w:cstheme="minorHAnsi"/>
         </w:rPr>
       </w:pPr>
-      <w:bookmarkStart w:id="44" w:name="_Toc72741671"/>
+      <w:bookmarkStart w:id="36" w:name="_Toc72741671"/>
       <w:r>
         <w:rPr>
           <w:rFonts w:cstheme="minorHAnsi"/>
@@ -24870,7 +24606,7 @@
         </w:rPr>
         <w:t>ences</w:t>
       </w:r>
-      <w:bookmarkEnd w:id="44"/>
+      <w:bookmarkEnd w:id="36"/>
     </w:p>
     <w:p>
       <w:pPr>
@@ -27366,7 +27102,7 @@
         </w:rPr>
         <w:fldChar w:fldCharType="end"/>
       </w:r>
-      <w:bookmarkStart w:id="45" w:name="_Toc72741672"/>
+      <w:bookmarkStart w:id="37" w:name="_Toc72741672"/>
     </w:p>
     <w:p>
       <w:pPr>
@@ -27385,7 +27121,7 @@
         </w:rPr>
         <w:t>Appendix A – Guide questions for the informal discussions during the “offline” phase</w:t>
       </w:r>
-      <w:bookmarkEnd w:id="45"/>
+      <w:bookmarkEnd w:id="37"/>
     </w:p>
     <w:p>
       <w:pPr>
@@ -27486,71 +27222,7 @@
           <w:rFonts w:cstheme="minorHAnsi"/>
           <w:color w:val="0000FF"/>
         </w:rPr>
-        <w:t xml:space="preserve">Si es </w:t>
-      </w:r>
-      <w:proofErr w:type="spellStart"/>
-      <w:r>
-        <w:rPr>
-          <w:rFonts w:cstheme="minorHAnsi"/>
-          <w:color w:val="0000FF"/>
-        </w:rPr>
-        <w:t>así</w:t>
-      </w:r>
-      <w:proofErr w:type="spellEnd"/>
-      <w:r>
-        <w:rPr>
-          <w:rFonts w:cstheme="minorHAnsi"/>
-          <w:color w:val="0000FF"/>
-        </w:rPr>
-        <w:t>, ¿</w:t>
-      </w:r>
-      <w:proofErr w:type="spellStart"/>
-      <w:r>
-        <w:rPr>
-          <w:rFonts w:cstheme="minorHAnsi"/>
-          <w:color w:val="0000FF"/>
-        </w:rPr>
-        <w:t>qué</w:t>
-      </w:r>
-      <w:proofErr w:type="spellEnd"/>
-      <w:r>
-        <w:rPr>
-          <w:rFonts w:cstheme="minorHAnsi"/>
-          <w:color w:val="0000FF"/>
-        </w:rPr>
-        <w:t xml:space="preserve"> pronósticos de conjunto </w:t>
-      </w:r>
-      <w:proofErr w:type="spellStart"/>
-      <w:r>
-        <w:rPr>
-          <w:rFonts w:cstheme="minorHAnsi"/>
-          <w:color w:val="0000FF"/>
-        </w:rPr>
-        <w:t>utilizan</w:t>
-      </w:r>
-      <w:proofErr w:type="spellEnd"/>
-      <w:r>
-        <w:rPr>
-          <w:rFonts w:cstheme="minorHAnsi"/>
-          <w:color w:val="0000FF"/>
-        </w:rPr>
-        <w:t xml:space="preserve"> </w:t>
-      </w:r>
-      <w:proofErr w:type="spellStart"/>
-      <w:r>
-        <w:rPr>
-          <w:rFonts w:cstheme="minorHAnsi"/>
-          <w:color w:val="0000FF"/>
-        </w:rPr>
-        <w:t>principalmente</w:t>
-      </w:r>
-      <w:proofErr w:type="spellEnd"/>
-      <w:r>
-        <w:rPr>
-          <w:rFonts w:cstheme="minorHAnsi"/>
-          <w:color w:val="0000FF"/>
-        </w:rPr>
-        <w:t>?</w:t>
+        <w:t>Si es así, ¿qué pronósticos de conjunto utilizan principalmente?</w:t>
       </w:r>
     </w:p>
     <w:p>
@@ -27593,39 +27265,7 @@
           <w:rFonts w:cstheme="minorHAnsi"/>
           <w:color w:val="0000FF"/>
         </w:rPr>
-        <w:t xml:space="preserve">Si es </w:t>
-      </w:r>
-      <w:proofErr w:type="spellStart"/>
-      <w:r>
-        <w:rPr>
-          <w:rFonts w:cstheme="minorHAnsi"/>
-          <w:color w:val="0000FF"/>
-        </w:rPr>
-        <w:t>así</w:t>
-      </w:r>
-      <w:proofErr w:type="spellEnd"/>
-      <w:r>
-        <w:rPr>
-          <w:rFonts w:cstheme="minorHAnsi"/>
-          <w:color w:val="0000FF"/>
-        </w:rPr>
-        <w:t xml:space="preserve">, ¿por </w:t>
-      </w:r>
-      <w:proofErr w:type="spellStart"/>
-      <w:r>
-        <w:rPr>
-          <w:rFonts w:cstheme="minorHAnsi"/>
-          <w:color w:val="0000FF"/>
-        </w:rPr>
-        <w:t>qué</w:t>
-      </w:r>
-      <w:proofErr w:type="spellEnd"/>
-      <w:r>
-        <w:rPr>
-          <w:rFonts w:cstheme="minorHAnsi"/>
-          <w:color w:val="0000FF"/>
-        </w:rPr>
-        <w:t>?</w:t>
+        <w:t>Si es así, ¿por qué?</w:t>
       </w:r>
     </w:p>
     <w:p>
@@ -28012,87 +27652,7 @@
           <w:rFonts w:cstheme="minorHAnsi"/>
           <w:color w:val="0000FF"/>
         </w:rPr>
-        <w:t>¿</w:t>
-      </w:r>
-      <w:proofErr w:type="spellStart"/>
-      <w:r>
-        <w:rPr>
-          <w:rFonts w:cstheme="minorHAnsi"/>
-          <w:color w:val="0000FF"/>
-        </w:rPr>
-        <w:t>Usaron</w:t>
-      </w:r>
-      <w:proofErr w:type="spellEnd"/>
-      <w:r>
-        <w:rPr>
-          <w:rFonts w:cstheme="minorHAnsi"/>
-          <w:color w:val="0000FF"/>
-        </w:rPr>
-        <w:t xml:space="preserve"> </w:t>
-      </w:r>
-      <w:proofErr w:type="spellStart"/>
-      <w:r>
-        <w:rPr>
-          <w:rFonts w:cstheme="minorHAnsi"/>
-          <w:color w:val="0000FF"/>
-        </w:rPr>
-        <w:t>probabilidades</w:t>
-      </w:r>
-      <w:proofErr w:type="spellEnd"/>
-      <w:r>
-        <w:rPr>
-          <w:rFonts w:cstheme="minorHAnsi"/>
-          <w:color w:val="0000FF"/>
-        </w:rPr>
-        <w:t>? ¿</w:t>
-      </w:r>
-      <w:proofErr w:type="spellStart"/>
-      <w:r>
-        <w:rPr>
-          <w:rFonts w:cstheme="minorHAnsi"/>
-          <w:color w:val="0000FF"/>
-        </w:rPr>
-        <w:t>Qué</w:t>
-      </w:r>
-      <w:proofErr w:type="spellEnd"/>
-      <w:r>
-        <w:rPr>
-          <w:rFonts w:cstheme="minorHAnsi"/>
-          <w:color w:val="0000FF"/>
-        </w:rPr>
-        <w:t xml:space="preserve"> </w:t>
-      </w:r>
-      <w:proofErr w:type="spellStart"/>
-      <w:r>
-        <w:rPr>
-          <w:rFonts w:cstheme="minorHAnsi"/>
-          <w:color w:val="0000FF"/>
-        </w:rPr>
-        <w:t>probabilidades</w:t>
-      </w:r>
-      <w:proofErr w:type="spellEnd"/>
-      <w:r>
-        <w:rPr>
-          <w:rFonts w:cstheme="minorHAnsi"/>
-          <w:color w:val="0000FF"/>
-        </w:rPr>
-        <w:t xml:space="preserve">? ¿Por </w:t>
-      </w:r>
-      <w:proofErr w:type="spellStart"/>
-      <w:r>
-        <w:rPr>
-          <w:rFonts w:cstheme="minorHAnsi"/>
-          <w:color w:val="0000FF"/>
-        </w:rPr>
-        <w:t>qué</w:t>
-      </w:r>
-      <w:proofErr w:type="spellEnd"/>
-      <w:r>
-        <w:rPr>
-          <w:rFonts w:cstheme="minorHAnsi"/>
-          <w:color w:val="0000FF"/>
-        </w:rPr>
-        <w:t>?</w:t>
+        <w:t>¿Usaron probabilidades? ¿Qué probabilidades? ¿Por qué?</w:t>
       </w:r>
     </w:p>
     <w:p>
@@ -28159,23 +27719,7 @@
           <w:rFonts w:cstheme="minorHAnsi"/>
           <w:color w:val="0000FF"/>
         </w:rPr>
-        <w:t xml:space="preserve">¿Por </w:t>
-      </w:r>
-      <w:proofErr w:type="spellStart"/>
-      <w:r>
-        <w:rPr>
-          <w:rFonts w:cstheme="minorHAnsi"/>
-          <w:color w:val="0000FF"/>
-        </w:rPr>
-        <w:t>qué</w:t>
-      </w:r>
-      <w:proofErr w:type="spellEnd"/>
-      <w:r>
-        <w:rPr>
-          <w:rFonts w:cstheme="minorHAnsi"/>
-          <w:color w:val="0000FF"/>
-        </w:rPr>
-        <w:t>?</w:t>
+        <w:t>¿Por qué?</w:t>
       </w:r>
     </w:p>
     <w:p>
@@ -28211,39 +27755,7 @@
           <w:rFonts w:cstheme="minorHAnsi"/>
           <w:color w:val="0000FF"/>
         </w:rPr>
-        <w:t xml:space="preserve">¿Se </w:t>
-      </w:r>
-      <w:proofErr w:type="spellStart"/>
-      <w:r>
-        <w:rPr>
-          <w:rFonts w:cstheme="minorHAnsi"/>
-          <w:color w:val="0000FF"/>
-        </w:rPr>
-        <w:t>encontró</w:t>
-      </w:r>
-      <w:proofErr w:type="spellEnd"/>
-      <w:r>
-        <w:rPr>
-          <w:rFonts w:cstheme="minorHAnsi"/>
-          <w:color w:val="0000FF"/>
-        </w:rPr>
-        <w:t xml:space="preserve"> ecPoint-Rainfall </w:t>
-      </w:r>
-      <w:proofErr w:type="spellStart"/>
-      <w:r>
-        <w:rPr>
-          <w:rFonts w:cstheme="minorHAnsi"/>
-          <w:color w:val="0000FF"/>
-        </w:rPr>
-        <w:t>útil</w:t>
-      </w:r>
-      <w:proofErr w:type="spellEnd"/>
-      <w:r>
-        <w:rPr>
-          <w:rFonts w:cstheme="minorHAnsi"/>
-          <w:color w:val="0000FF"/>
-        </w:rPr>
-        <w:t xml:space="preserve">? </w:t>
+        <w:t xml:space="preserve">¿Se encontró ecPoint-Rainfall útil? </w:t>
       </w:r>
       <w:r>
         <w:rPr>
@@ -28493,87 +28005,7 @@
           <w:rFonts w:cstheme="minorHAnsi"/>
           <w:color w:val="0000FF"/>
         </w:rPr>
-        <w:t>¿</w:t>
-      </w:r>
-      <w:proofErr w:type="spellStart"/>
-      <w:r>
-        <w:rPr>
-          <w:rFonts w:cstheme="minorHAnsi"/>
-          <w:color w:val="0000FF"/>
-        </w:rPr>
-        <w:t>Qué</w:t>
-      </w:r>
-      <w:proofErr w:type="spellEnd"/>
-      <w:r>
-        <w:rPr>
-          <w:rFonts w:cstheme="minorHAnsi"/>
-          <w:color w:val="0000FF"/>
-        </w:rPr>
-        <w:t xml:space="preserve"> </w:t>
-      </w:r>
-      <w:proofErr w:type="spellStart"/>
-      <w:r>
-        <w:rPr>
-          <w:rFonts w:cstheme="minorHAnsi"/>
-          <w:color w:val="0000FF"/>
-        </w:rPr>
-        <w:t>nivel</w:t>
-      </w:r>
-      <w:proofErr w:type="spellEnd"/>
-      <w:r>
-        <w:rPr>
-          <w:rFonts w:cstheme="minorHAnsi"/>
-          <w:color w:val="0000FF"/>
-        </w:rPr>
-        <w:t xml:space="preserve"> cree que </w:t>
-      </w:r>
-      <w:proofErr w:type="spellStart"/>
-      <w:r>
-        <w:rPr>
-          <w:rFonts w:cstheme="minorHAnsi"/>
-          <w:color w:val="0000FF"/>
-        </w:rPr>
-        <w:t>deberíamos</w:t>
-      </w:r>
-      <w:proofErr w:type="spellEnd"/>
-      <w:r>
-        <w:rPr>
-          <w:rFonts w:cstheme="minorHAnsi"/>
-          <w:color w:val="0000FF"/>
-        </w:rPr>
-        <w:t xml:space="preserve"> usar </w:t>
-      </w:r>
-      <w:proofErr w:type="spellStart"/>
-      <w:r>
-        <w:rPr>
-          <w:rFonts w:cstheme="minorHAnsi"/>
-          <w:color w:val="0000FF"/>
-        </w:rPr>
-        <w:t>como</w:t>
-      </w:r>
-      <w:proofErr w:type="spellEnd"/>
-      <w:r>
-        <w:rPr>
-          <w:rFonts w:cstheme="minorHAnsi"/>
-          <w:color w:val="0000FF"/>
-        </w:rPr>
-        <w:t xml:space="preserve"> </w:t>
-      </w:r>
-      <w:proofErr w:type="spellStart"/>
-      <w:r>
-        <w:rPr>
-          <w:rFonts w:cstheme="minorHAnsi"/>
-          <w:color w:val="0000FF"/>
-        </w:rPr>
-        <w:t>máximo</w:t>
-      </w:r>
-      <w:proofErr w:type="spellEnd"/>
-      <w:r>
-        <w:rPr>
-          <w:rFonts w:cstheme="minorHAnsi"/>
-          <w:color w:val="0000FF"/>
-        </w:rPr>
-        <w:t>?</w:t>
+        <w:t>¿Qué nivel cree que deberíamos usar como máximo?</w:t>
       </w:r>
     </w:p>
     <w:p>
@@ -28627,21 +28059,7 @@
         <w:rPr>
           <w:rFonts w:cstheme="minorHAnsi"/>
         </w:rPr>
-        <w:t xml:space="preserve">Why </w:t>
-      </w:r>
-      <w:proofErr w:type="gramStart"/>
-      <w:r>
-        <w:rPr>
-          <w:rFonts w:cstheme="minorHAnsi"/>
-        </w:rPr>
-        <w:t>was</w:t>
-      </w:r>
-      <w:proofErr w:type="gramEnd"/>
-      <w:r>
-        <w:rPr>
-          <w:rFonts w:cstheme="minorHAnsi"/>
-        </w:rPr>
-        <w:t xml:space="preserve"> this particular case study or event chosen (</w:t>
+        <w:t>Why was this particular case study or event chosen (</w:t>
       </w:r>
       <w:r>
         <w:rPr>
@@ -28715,55 +28133,7 @@
           <w:rFonts w:cstheme="minorHAnsi"/>
           <w:color w:val="0000FF"/>
         </w:rPr>
-        <w:t xml:space="preserve">¿Como </w:t>
-      </w:r>
-      <w:proofErr w:type="spellStart"/>
-      <w:r>
-        <w:rPr>
-          <w:rFonts w:cstheme="minorHAnsi"/>
-          <w:color w:val="0000FF"/>
-        </w:rPr>
-        <w:t>evaluaría</w:t>
-      </w:r>
-      <w:proofErr w:type="spellEnd"/>
-      <w:r>
-        <w:rPr>
-          <w:rFonts w:cstheme="minorHAnsi"/>
-          <w:color w:val="0000FF"/>
-        </w:rPr>
-        <w:t xml:space="preserve"> </w:t>
-      </w:r>
-      <w:proofErr w:type="spellStart"/>
-      <w:r>
-        <w:rPr>
-          <w:rFonts w:cstheme="minorHAnsi"/>
-          <w:color w:val="0000FF"/>
-        </w:rPr>
-        <w:t>su</w:t>
-      </w:r>
-      <w:proofErr w:type="spellEnd"/>
-      <w:r>
-        <w:rPr>
-          <w:rFonts w:cstheme="minorHAnsi"/>
-          <w:color w:val="0000FF"/>
-        </w:rPr>
-        <w:t xml:space="preserve"> </w:t>
-      </w:r>
-      <w:proofErr w:type="spellStart"/>
-      <w:r>
-        <w:rPr>
-          <w:rFonts w:cstheme="minorHAnsi"/>
-          <w:color w:val="0000FF"/>
-        </w:rPr>
-        <w:t>rendimiento</w:t>
-      </w:r>
-      <w:proofErr w:type="spellEnd"/>
-      <w:r>
-        <w:rPr>
-          <w:rFonts w:cstheme="minorHAnsi"/>
-          <w:color w:val="0000FF"/>
-        </w:rPr>
-        <w:t>?</w:t>
+        <w:t>¿Como evaluaría su rendimiento?</w:t>
       </w:r>
     </w:p>
     <w:p>
@@ -28828,7 +28198,7 @@
 </file>
 
 <file path=word/endnotes.xml><?xml version="1.0" encoding="utf-8"?>
-<w:endnotes xmlns:wpc="http://schemas.microsoft.com/office/word/2010/wordprocessingCanvas" xmlns:cx="http://schemas.microsoft.com/office/drawing/2014/chartex" xmlns:cx1="http://schemas.microsoft.com/office/drawing/2015/9/8/chartex" xmlns:cx2="http://schemas.microsoft.com/office/drawing/2015/10/21/chartex" xmlns:cx3="http://schemas.microsoft.com/office/drawing/2016/5/9/chartex" xmlns:cx4="http://schemas.microsoft.com/office/drawing/2016/5/10/chartex" xmlns:cx5="http://schemas.microsoft.com/office/drawing/2016/5/11/chartex" xmlns:cx6="http://schemas.microsoft.com/office/drawing/2016/5/12/chartex" xmlns:cx7="http://schemas.microsoft.com/office/drawing/2016/5/13/chartex" xmlns:cx8="http://schemas.microsoft.com/office/drawing/2016/5/14/chartex" xmlns:mc="http://schemas.openxmlformats.org/markup-compatibility/2006" xmlns:aink="http://schemas.microsoft.com/office/drawing/2016/ink" xmlns:am3d="http://schemas.microsoft.com/office/drawing/2017/model3d" xmlns:o="urn:schemas-microsoft-com:office:office" xmlns:r="http://schemas.openxmlformats.org/officeDocument/2006/relationships" xmlns:m="http://schemas.openxmlformats.org/officeDocument/2006/math" xmlns:v="urn:schemas-microsoft-com:vml" xmlns:wp14="http://schemas.microsoft.com/office/word/2010/wordprocessingDrawing" xmlns:wp="http://schemas.openxmlformats.org/drawingml/2006/wordprocessingDrawing" xmlns:w10="urn:schemas-microsoft-com:office:word" xmlns:w="http://schemas.openxmlformats.org/wordprocessingml/2006/main" xmlns:w14="http://schemas.microsoft.com/office/word/2010/wordml" xmlns:w15="http://schemas.microsoft.com/office/word/2012/wordml" xmlns:w16cex="http://schemas.microsoft.com/office/word/2018/wordml/cex" xmlns:w16cid="http://schemas.microsoft.com/office/word/2016/wordml/cid" xmlns:w16="http://schemas.microsoft.com/office/word/2018/wordml" xmlns:w16se="http://schemas.microsoft.com/office/word/2015/wordml/symex" xmlns:wpg="http://schemas.microsoft.com/office/word/2010/wordprocessingGroup" xmlns:wpi="http://schemas.microsoft.com/office/word/2010/wordprocessingInk" xmlns:wne="http://schemas.microsoft.com/office/word/2006/wordml" xmlns:wps="http://schemas.microsoft.com/office/word/2010/wordprocessingShape" mc:Ignorable="w14 w15 w16se w16cid w16 w16cex wp14">
+<w:endnotes xmlns:wpc="http://schemas.microsoft.com/office/word/2010/wordprocessingCanvas" xmlns:cx="http://schemas.microsoft.com/office/drawing/2014/chartex" xmlns:cx1="http://schemas.microsoft.com/office/drawing/2015/9/8/chartex" xmlns:cx2="http://schemas.microsoft.com/office/drawing/2015/10/21/chartex" xmlns:cx3="http://schemas.microsoft.com/office/drawing/2016/5/9/chartex" xmlns:cx4="http://schemas.microsoft.com/office/drawing/2016/5/10/chartex" xmlns:cx5="http://schemas.microsoft.com/office/drawing/2016/5/11/chartex" xmlns:cx6="http://schemas.microsoft.com/office/drawing/2016/5/12/chartex" xmlns:cx7="http://schemas.microsoft.com/office/drawing/2016/5/13/chartex" xmlns:cx8="http://schemas.microsoft.com/office/drawing/2016/5/14/chartex" xmlns:mc="http://schemas.openxmlformats.org/markup-compatibility/2006" xmlns:aink="http://schemas.microsoft.com/office/drawing/2016/ink" xmlns:am3d="http://schemas.microsoft.com/office/drawing/2017/model3d" xmlns:o="urn:schemas-microsoft-com:office:office" xmlns:r="http://schemas.openxmlformats.org/officeDocument/2006/relationships" xmlns:m="http://schemas.openxmlformats.org/officeDocument/2006/math" xmlns:v="urn:schemas-microsoft-com:vml" xmlns:wp14="http://schemas.microsoft.com/office/word/2010/wordprocessingDrawing" xmlns:wp="http://schemas.openxmlformats.org/drawingml/2006/wordprocessingDrawing" xmlns:w10="urn:schemas-microsoft-com:office:word" xmlns:w="http://schemas.openxmlformats.org/wordprocessingml/2006/main" xmlns:w14="http://schemas.microsoft.com/office/word/2010/wordml" xmlns:w15="http://schemas.microsoft.com/office/word/2012/wordml" xmlns:w16cex="http://schemas.microsoft.com/office/word/2018/wordml/cex" xmlns:w16cid="http://schemas.microsoft.com/office/word/2016/wordml/cid" xmlns:w16="http://schemas.microsoft.com/office/word/2018/wordml" xmlns:w16sdtdh="http://schemas.microsoft.com/office/word/2020/wordml/sdtdatahash" xmlns:w16se="http://schemas.microsoft.com/office/word/2015/wordml/symex" xmlns:wpg="http://schemas.microsoft.com/office/word/2010/wordprocessingGroup" xmlns:wpi="http://schemas.microsoft.com/office/word/2010/wordprocessingInk" xmlns:wne="http://schemas.microsoft.com/office/word/2006/wordml" xmlns:wps="http://schemas.microsoft.com/office/word/2010/wordprocessingShape" mc:Ignorable="w14 w15 w16se w16cid w16 w16cex w16sdtdh wp14">
   <w:endnote w:type="separator" w:id="-1">
     <w:p>
       <w:pPr>
@@ -28860,7 +28230,7 @@
 </file>
 
 <file path=word/footnotes.xml><?xml version="1.0" encoding="utf-8"?>
-<w:footnotes xmlns:wpc="http://schemas.microsoft.com/office/word/2010/wordprocessingCanvas" xmlns:cx="http://schemas.microsoft.com/office/drawing/2014/chartex" xmlns:cx1="http://schemas.microsoft.com/office/drawing/2015/9/8/chartex" xmlns:cx2="http://schemas.microsoft.com/office/drawing/2015/10/21/chartex" xmlns:cx3="http://schemas.microsoft.com/office/drawing/2016/5/9/chartex" xmlns:cx4="http://schemas.microsoft.com/office/drawing/2016/5/10/chartex" xmlns:cx5="http://schemas.microsoft.com/office/drawing/2016/5/11/chartex" xmlns:cx6="http://schemas.microsoft.com/office/drawing/2016/5/12/chartex" xmlns:cx7="http://schemas.microsoft.com/office/drawing/2016/5/13/chartex" xmlns:cx8="http://schemas.microsoft.com/office/drawing/2016/5/14/chartex" xmlns:mc="http://schemas.openxmlformats.org/markup-compatibility/2006" xmlns:aink="http://schemas.microsoft.com/office/drawing/2016/ink" xmlns:am3d="http://schemas.microsoft.com/office/drawing/2017/model3d" xmlns:o="urn:schemas-microsoft-com:office:office" xmlns:r="http://schemas.openxmlformats.org/officeDocument/2006/relationships" xmlns:m="http://schemas.openxmlformats.org/officeDocument/2006/math" xmlns:v="urn:schemas-microsoft-com:vml" xmlns:wp14="http://schemas.microsoft.com/office/word/2010/wordprocessingDrawing" xmlns:wp="http://schemas.openxmlformats.org/drawingml/2006/wordprocessingDrawing" xmlns:w10="urn:schemas-microsoft-com:office:word" xmlns:w="http://schemas.openxmlformats.org/wordprocessingml/2006/main" xmlns:w14="http://schemas.microsoft.com/office/word/2010/wordml" xmlns:w15="http://schemas.microsoft.com/office/word/2012/wordml" xmlns:w16cex="http://schemas.microsoft.com/office/word/2018/wordml/cex" xmlns:w16cid="http://schemas.microsoft.com/office/word/2016/wordml/cid" xmlns:w16="http://schemas.microsoft.com/office/word/2018/wordml" xmlns:w16se="http://schemas.microsoft.com/office/word/2015/wordml/symex" xmlns:wpg="http://schemas.microsoft.com/office/word/2010/wordprocessingGroup" xmlns:wpi="http://schemas.microsoft.com/office/word/2010/wordprocessingInk" xmlns:wne="http://schemas.microsoft.com/office/word/2006/wordml" xmlns:wps="http://schemas.microsoft.com/office/word/2010/wordprocessingShape" mc:Ignorable="w14 w15 w16se w16cid w16 w16cex wp14">
+<w:footnotes xmlns:wpc="http://schemas.microsoft.com/office/word/2010/wordprocessingCanvas" xmlns:cx="http://schemas.microsoft.com/office/drawing/2014/chartex" xmlns:cx1="http://schemas.microsoft.com/office/drawing/2015/9/8/chartex" xmlns:cx2="http://schemas.microsoft.com/office/drawing/2015/10/21/chartex" xmlns:cx3="http://schemas.microsoft.com/office/drawing/2016/5/9/chartex" xmlns:cx4="http://schemas.microsoft.com/office/drawing/2016/5/10/chartex" xmlns:cx5="http://schemas.microsoft.com/office/drawing/2016/5/11/chartex" xmlns:cx6="http://schemas.microsoft.com/office/drawing/2016/5/12/chartex" xmlns:cx7="http://schemas.microsoft.com/office/drawing/2016/5/13/chartex" xmlns:cx8="http://schemas.microsoft.com/office/drawing/2016/5/14/chartex" xmlns:mc="http://schemas.openxmlformats.org/markup-compatibility/2006" xmlns:aink="http://schemas.microsoft.com/office/drawing/2016/ink" xmlns:am3d="http://schemas.microsoft.com/office/drawing/2017/model3d" xmlns:o="urn:schemas-microsoft-com:office:office" xmlns:r="http://schemas.openxmlformats.org/officeDocument/2006/relationships" xmlns:m="http://schemas.openxmlformats.org/officeDocument/2006/math" xmlns:v="urn:schemas-microsoft-com:vml" xmlns:wp14="http://schemas.microsoft.com/office/word/2010/wordprocessingDrawing" xmlns:wp="http://schemas.openxmlformats.org/drawingml/2006/wordprocessingDrawing" xmlns:w10="urn:schemas-microsoft-com:office:word" xmlns:w="http://schemas.openxmlformats.org/wordprocessingml/2006/main" xmlns:w14="http://schemas.microsoft.com/office/word/2010/wordml" xmlns:w15="http://schemas.microsoft.com/office/word/2012/wordml" xmlns:w16cex="http://schemas.microsoft.com/office/word/2018/wordml/cex" xmlns:w16cid="http://schemas.microsoft.com/office/word/2016/wordml/cid" xmlns:w16="http://schemas.microsoft.com/office/word/2018/wordml" xmlns:w16sdtdh="http://schemas.microsoft.com/office/word/2020/wordml/sdtdatahash" xmlns:w16se="http://schemas.microsoft.com/office/word/2015/wordml/symex" xmlns:wpg="http://schemas.microsoft.com/office/word/2010/wordprocessingGroup" xmlns:wpi="http://schemas.microsoft.com/office/word/2010/wordprocessingInk" xmlns:wne="http://schemas.microsoft.com/office/word/2006/wordml" xmlns:wps="http://schemas.microsoft.com/office/word/2010/wordprocessingShape" mc:Ignorable="w14 w15 w16se w16cid w16 w16cex w16sdtdh wp14">
   <w:footnote w:type="separator" w:id="-1">
     <w:p>
       <w:pPr>
@@ -29016,7 +28386,7 @@
 </file>
 
 <file path=word/header1.xml><?xml version="1.0" encoding="utf-8"?>
-<w:hdr xmlns:wpc="http://schemas.microsoft.com/office/word/2010/wordprocessingCanvas" xmlns:cx="http://schemas.microsoft.com/office/drawing/2014/chartex" xmlns:cx1="http://schemas.microsoft.com/office/drawing/2015/9/8/chartex" xmlns:cx2="http://schemas.microsoft.com/office/drawing/2015/10/21/chartex" xmlns:cx3="http://schemas.microsoft.com/office/drawing/2016/5/9/chartex" xmlns:cx4="http://schemas.microsoft.com/office/drawing/2016/5/10/chartex" xmlns:cx5="http://schemas.microsoft.com/office/drawing/2016/5/11/chartex" xmlns:cx6="http://schemas.microsoft.com/office/drawing/2016/5/12/chartex" xmlns:cx7="http://schemas.microsoft.com/office/drawing/2016/5/13/chartex" xmlns:cx8="http://schemas.microsoft.com/office/drawing/2016/5/14/chartex" xmlns:mc="http://schemas.openxmlformats.org/markup-compatibility/2006" xmlns:aink="http://schemas.microsoft.com/office/drawing/2016/ink" xmlns:am3d="http://schemas.microsoft.com/office/drawing/2017/model3d" xmlns:o="urn:schemas-microsoft-com:office:office" xmlns:r="http://schemas.openxmlformats.org/officeDocument/2006/relationships" xmlns:m="http://schemas.openxmlformats.org/officeDocument/2006/math" xmlns:v="urn:schemas-microsoft-com:vml" xmlns:wp14="http://schemas.microsoft.com/office/word/2010/wordprocessingDrawing" xmlns:wp="http://schemas.openxmlformats.org/drawingml/2006/wordprocessingDrawing" xmlns:w10="urn:schemas-microsoft-com:office:word" xmlns:w="http://schemas.openxmlformats.org/wordprocessingml/2006/main" xmlns:w14="http://schemas.microsoft.com/office/word/2010/wordml" xmlns:w15="http://schemas.microsoft.com/office/word/2012/wordml" xmlns:w16cex="http://schemas.microsoft.com/office/word/2018/wordml/cex" xmlns:w16cid="http://schemas.microsoft.com/office/word/2016/wordml/cid" xmlns:w16="http://schemas.microsoft.com/office/word/2018/wordml" xmlns:w16se="http://schemas.microsoft.com/office/word/2015/wordml/symex" xmlns:wpg="http://schemas.microsoft.com/office/word/2010/wordprocessingGroup" xmlns:wpi="http://schemas.microsoft.com/office/word/2010/wordprocessingInk" xmlns:wne="http://schemas.microsoft.com/office/word/2006/wordml" xmlns:wps="http://schemas.microsoft.com/office/word/2010/wordprocessingShape" mc:Ignorable="w14 w15 w16se w16cid w16 w16cex wp14">
+<w:hdr xmlns:wpc="http://schemas.microsoft.com/office/word/2010/wordprocessingCanvas" xmlns:cx="http://schemas.microsoft.com/office/drawing/2014/chartex" xmlns:cx1="http://schemas.microsoft.com/office/drawing/2015/9/8/chartex" xmlns:cx2="http://schemas.microsoft.com/office/drawing/2015/10/21/chartex" xmlns:cx3="http://schemas.microsoft.com/office/drawing/2016/5/9/chartex" xmlns:cx4="http://schemas.microsoft.com/office/drawing/2016/5/10/chartex" xmlns:cx5="http://schemas.microsoft.com/office/drawing/2016/5/11/chartex" xmlns:cx6="http://schemas.microsoft.com/office/drawing/2016/5/12/chartex" xmlns:cx7="http://schemas.microsoft.com/office/drawing/2016/5/13/chartex" xmlns:cx8="http://schemas.microsoft.com/office/drawing/2016/5/14/chartex" xmlns:mc="http://schemas.openxmlformats.org/markup-compatibility/2006" xmlns:aink="http://schemas.microsoft.com/office/drawing/2016/ink" xmlns:am3d="http://schemas.microsoft.com/office/drawing/2017/model3d" xmlns:o="urn:schemas-microsoft-com:office:office" xmlns:r="http://schemas.openxmlformats.org/officeDocument/2006/relationships" xmlns:m="http://schemas.openxmlformats.org/officeDocument/2006/math" xmlns:v="urn:schemas-microsoft-com:vml" xmlns:wp14="http://schemas.microsoft.com/office/word/2010/wordprocessingDrawing" xmlns:wp="http://schemas.openxmlformats.org/drawingml/2006/wordprocessingDrawing" xmlns:w10="urn:schemas-microsoft-com:office:word" xmlns:w="http://schemas.openxmlformats.org/wordprocessingml/2006/main" xmlns:w14="http://schemas.microsoft.com/office/word/2010/wordml" xmlns:w15="http://schemas.microsoft.com/office/word/2012/wordml" xmlns:w16cex="http://schemas.microsoft.com/office/word/2018/wordml/cex" xmlns:w16cid="http://schemas.microsoft.com/office/word/2016/wordml/cid" xmlns:w16="http://schemas.microsoft.com/office/word/2018/wordml" xmlns:w16sdtdh="http://schemas.microsoft.com/office/word/2020/wordml/sdtdatahash" xmlns:w16se="http://schemas.microsoft.com/office/word/2015/wordml/symex" xmlns:wpg="http://schemas.microsoft.com/office/word/2010/wordprocessingGroup" xmlns:wpi="http://schemas.microsoft.com/office/word/2010/wordprocessingInk" xmlns:wne="http://schemas.microsoft.com/office/word/2006/wordml" xmlns:wps="http://schemas.microsoft.com/office/word/2010/wordprocessingShape" mc:Ignorable="w14 w15 w16se w16cid w16 w16cex w16sdtdh wp14">
   <w:sdt>
     <w:sdtPr>
       <w:rPr>
@@ -29200,7 +28570,7 @@
 </file>
 
 <file path=word/numbering.xml><?xml version="1.0" encoding="utf-8"?>
-<w:numbering xmlns:wpc="http://schemas.microsoft.com/office/word/2010/wordprocessingCanvas" xmlns:cx="http://schemas.microsoft.com/office/drawing/2014/chartex" xmlns:cx1="http://schemas.microsoft.com/office/drawing/2015/9/8/chartex" xmlns:cx2="http://schemas.microsoft.com/office/drawing/2015/10/21/chartex" xmlns:cx3="http://schemas.microsoft.com/office/drawing/2016/5/9/chartex" xmlns:cx4="http://schemas.microsoft.com/office/drawing/2016/5/10/chartex" xmlns:cx5="http://schemas.microsoft.com/office/drawing/2016/5/11/chartex" xmlns:cx6="http://schemas.microsoft.com/office/drawing/2016/5/12/chartex" xmlns:cx7="http://schemas.microsoft.com/office/drawing/2016/5/13/chartex" xmlns:cx8="http://schemas.microsoft.com/office/drawing/2016/5/14/chartex" xmlns:mc="http://schemas.openxmlformats.org/markup-compatibility/2006" xmlns:aink="http://schemas.microsoft.com/office/drawing/2016/ink" xmlns:am3d="http://schemas.microsoft.com/office/drawing/2017/model3d" xmlns:o="urn:schemas-microsoft-com:office:office" xmlns:r="http://schemas.openxmlformats.org/officeDocument/2006/relationships" xmlns:m="http://schemas.openxmlformats.org/officeDocument/2006/math" xmlns:v="urn:schemas-microsoft-com:vml" xmlns:wp14="http://schemas.microsoft.com/office/word/2010/wordprocessingDrawing" xmlns:wp="http://schemas.openxmlformats.org/drawingml/2006/wordprocessingDrawing" xmlns:w10="urn:schemas-microsoft-com:office:word" xmlns:w="http://schemas.openxmlformats.org/wordprocessingml/2006/main" xmlns:w14="http://schemas.microsoft.com/office/word/2010/wordml" xmlns:w15="http://schemas.microsoft.com/office/word/2012/wordml" xmlns:w16cex="http://schemas.microsoft.com/office/word/2018/wordml/cex" xmlns:w16cid="http://schemas.microsoft.com/office/word/2016/wordml/cid" xmlns:w16="http://schemas.microsoft.com/office/word/2018/wordml" xmlns:w16se="http://schemas.microsoft.com/office/word/2015/wordml/symex" xmlns:wpg="http://schemas.microsoft.com/office/word/2010/wordprocessingGroup" xmlns:wpi="http://schemas.microsoft.com/office/word/2010/wordprocessingInk" xmlns:wne="http://schemas.microsoft.com/office/word/2006/wordml" xmlns:wps="http://schemas.microsoft.com/office/word/2010/wordprocessingShape" mc:Ignorable="w14 w15 w16se w16cid w16 w16cex wp14">
+<w:numbering xmlns:wpc="http://schemas.microsoft.com/office/word/2010/wordprocessingCanvas" xmlns:cx="http://schemas.microsoft.com/office/drawing/2014/chartex" xmlns:cx1="http://schemas.microsoft.com/office/drawing/2015/9/8/chartex" xmlns:cx2="http://schemas.microsoft.com/office/drawing/2015/10/21/chartex" xmlns:cx3="http://schemas.microsoft.com/office/drawing/2016/5/9/chartex" xmlns:cx4="http://schemas.microsoft.com/office/drawing/2016/5/10/chartex" xmlns:cx5="http://schemas.microsoft.com/office/drawing/2016/5/11/chartex" xmlns:cx6="http://schemas.microsoft.com/office/drawing/2016/5/12/chartex" xmlns:cx7="http://schemas.microsoft.com/office/drawing/2016/5/13/chartex" xmlns:cx8="http://schemas.microsoft.com/office/drawing/2016/5/14/chartex" xmlns:mc="http://schemas.openxmlformats.org/markup-compatibility/2006" xmlns:aink="http://schemas.microsoft.com/office/drawing/2016/ink" xmlns:am3d="http://schemas.microsoft.com/office/drawing/2017/model3d" xmlns:o="urn:schemas-microsoft-com:office:office" xmlns:r="http://schemas.openxmlformats.org/officeDocument/2006/relationships" xmlns:m="http://schemas.openxmlformats.org/officeDocument/2006/math" xmlns:v="urn:schemas-microsoft-com:vml" xmlns:wp14="http://schemas.microsoft.com/office/word/2010/wordprocessingDrawing" xmlns:wp="http://schemas.openxmlformats.org/drawingml/2006/wordprocessingDrawing" xmlns:w10="urn:schemas-microsoft-com:office:word" xmlns:w="http://schemas.openxmlformats.org/wordprocessingml/2006/main" xmlns:w14="http://schemas.microsoft.com/office/word/2010/wordml" xmlns:w15="http://schemas.microsoft.com/office/word/2012/wordml" xmlns:w16cex="http://schemas.microsoft.com/office/word/2018/wordml/cex" xmlns:w16cid="http://schemas.microsoft.com/office/word/2016/wordml/cid" xmlns:w16="http://schemas.microsoft.com/office/word/2018/wordml" xmlns:w16sdtdh="http://schemas.microsoft.com/office/word/2020/wordml/sdtdatahash" xmlns:w16se="http://schemas.microsoft.com/office/word/2015/wordml/symex" xmlns:wpg="http://schemas.microsoft.com/office/word/2010/wordprocessingGroup" xmlns:wpi="http://schemas.microsoft.com/office/word/2010/wordprocessingInk" xmlns:wne="http://schemas.microsoft.com/office/word/2006/wordml" xmlns:wps="http://schemas.microsoft.com/office/word/2010/wordprocessingShape" mc:Ignorable="w14 w15 w16se w16cid w16 w16cex w16sdtdh wp14">
   <w:abstractNum w:abstractNumId="0" w15:restartNumberingAfterBreak="0">
     <w:nsid w:val="07F2032B"/>
     <w:multiLevelType w:val="hybridMultilevel"/>
@@ -31051,7 +30421,7 @@
 </file>
 
 <file path=word/people.xml><?xml version="1.0" encoding="utf-8"?>
-<w15:people xmlns:wpc="http://schemas.microsoft.com/office/word/2010/wordprocessingCanvas" xmlns:cx="http://schemas.microsoft.com/office/drawing/2014/chartex" xmlns:cx1="http://schemas.microsoft.com/office/drawing/2015/9/8/chartex" xmlns:cx2="http://schemas.microsoft.com/office/drawing/2015/10/21/chartex" xmlns:cx3="http://schemas.microsoft.com/office/drawing/2016/5/9/chartex" xmlns:cx4="http://schemas.microsoft.com/office/drawing/2016/5/10/chartex" xmlns:cx5="http://schemas.microsoft.com/office/drawing/2016/5/11/chartex" xmlns:cx6="http://schemas.microsoft.com/office/drawing/2016/5/12/chartex" xmlns:cx7="http://schemas.microsoft.com/office/drawing/2016/5/13/chartex" xmlns:cx8="http://schemas.microsoft.com/office/drawing/2016/5/14/chartex" xmlns:mc="http://schemas.openxmlformats.org/markup-compatibility/2006" xmlns:aink="http://schemas.microsoft.com/office/drawing/2016/ink" xmlns:am3d="http://schemas.microsoft.com/office/drawing/2017/model3d" xmlns:o="urn:schemas-microsoft-com:office:office" xmlns:r="http://schemas.openxmlformats.org/officeDocument/2006/relationships" xmlns:m="http://schemas.openxmlformats.org/officeDocument/2006/math" xmlns:v="urn:schemas-microsoft-com:vml" xmlns:wp14="http://schemas.microsoft.com/office/word/2010/wordprocessingDrawing" xmlns:wp="http://schemas.openxmlformats.org/drawingml/2006/wordprocessingDrawing" xmlns:w10="urn:schemas-microsoft-com:office:word" xmlns:w="http://schemas.openxmlformats.org/wordprocessingml/2006/main" xmlns:w14="http://schemas.microsoft.com/office/word/2010/wordml" xmlns:w15="http://schemas.microsoft.com/office/word/2012/wordml" xmlns:w16cex="http://schemas.microsoft.com/office/word/2018/wordml/cex" xmlns:w16cid="http://schemas.microsoft.com/office/word/2016/wordml/cid" xmlns:w16="http://schemas.microsoft.com/office/word/2018/wordml" xmlns:w16se="http://schemas.microsoft.com/office/word/2015/wordml/symex" xmlns:wpg="http://schemas.microsoft.com/office/word/2010/wordprocessingGroup" xmlns:wpi="http://schemas.microsoft.com/office/word/2010/wordprocessingInk" xmlns:wne="http://schemas.microsoft.com/office/word/2006/wordml" xmlns:wps="http://schemas.microsoft.com/office/word/2010/wordprocessingShape" mc:Ignorable="w14 w15 w16se w16cid w16 w16cex wp14">
+<w15:people xmlns:wpc="http://schemas.microsoft.com/office/word/2010/wordprocessingCanvas" xmlns:cx="http://schemas.microsoft.com/office/drawing/2014/chartex" xmlns:cx1="http://schemas.microsoft.com/office/drawing/2015/9/8/chartex" xmlns:cx2="http://schemas.microsoft.com/office/drawing/2015/10/21/chartex" xmlns:cx3="http://schemas.microsoft.com/office/drawing/2016/5/9/chartex" xmlns:cx4="http://schemas.microsoft.com/office/drawing/2016/5/10/chartex" xmlns:cx5="http://schemas.microsoft.com/office/drawing/2016/5/11/chartex" xmlns:cx6="http://schemas.microsoft.com/office/drawing/2016/5/12/chartex" xmlns:cx7="http://schemas.microsoft.com/office/drawing/2016/5/13/chartex" xmlns:cx8="http://schemas.microsoft.com/office/drawing/2016/5/14/chartex" xmlns:mc="http://schemas.openxmlformats.org/markup-compatibility/2006" xmlns:aink="http://schemas.microsoft.com/office/drawing/2016/ink" xmlns:am3d="http://schemas.microsoft.com/office/drawing/2017/model3d" xmlns:o="urn:schemas-microsoft-com:office:office" xmlns:r="http://schemas.openxmlformats.org/officeDocument/2006/relationships" xmlns:m="http://schemas.openxmlformats.org/officeDocument/2006/math" xmlns:v="urn:schemas-microsoft-com:vml" xmlns:wp14="http://schemas.microsoft.com/office/word/2010/wordprocessingDrawing" xmlns:wp="http://schemas.openxmlformats.org/drawingml/2006/wordprocessingDrawing" xmlns:w10="urn:schemas-microsoft-com:office:word" xmlns:w="http://schemas.openxmlformats.org/wordprocessingml/2006/main" xmlns:w14="http://schemas.microsoft.com/office/word/2010/wordml" xmlns:w15="http://schemas.microsoft.com/office/word/2012/wordml" xmlns:w16cex="http://schemas.microsoft.com/office/word/2018/wordml/cex" xmlns:w16cid="http://schemas.microsoft.com/office/word/2016/wordml/cid" xmlns:w16="http://schemas.microsoft.com/office/word/2018/wordml" xmlns:w16sdtdh="http://schemas.microsoft.com/office/word/2020/wordml/sdtdatahash" xmlns:w16se="http://schemas.microsoft.com/office/word/2015/wordml/symex" xmlns:wpg="http://schemas.microsoft.com/office/word/2010/wordprocessingGroup" xmlns:wpi="http://schemas.microsoft.com/office/word/2010/wordprocessingInk" xmlns:wne="http://schemas.microsoft.com/office/word/2006/wordml" xmlns:wps="http://schemas.microsoft.com/office/word/2010/wordprocessingShape" mc:Ignorable="w14 w15 w16se w16cid w16 w16cex w16sdtdh wp14">
   <w15:person w15:author="David Richardson">
     <w15:presenceInfo w15:providerId="Windows Live" w15:userId="33d0cbcee035f3dd"/>
   </w15:person>
@@ -31062,7 +30432,7 @@
 </file>
 
 <file path=word/styles.xml><?xml version="1.0" encoding="utf-8"?>
-<w:styles xmlns:mc="http://schemas.openxmlformats.org/markup-compatibility/2006" xmlns:r="http://schemas.openxmlformats.org/officeDocument/2006/relationships" xmlns:w="http://schemas.openxmlformats.org/wordprocessingml/2006/main" xmlns:w14="http://schemas.microsoft.com/office/word/2010/wordml" xmlns:w15="http://schemas.microsoft.com/office/word/2012/wordml" xmlns:w16cex="http://schemas.microsoft.com/office/word/2018/wordml/cex" xmlns:w16cid="http://schemas.microsoft.com/office/word/2016/wordml/cid" xmlns:w16="http://schemas.microsoft.com/office/word/2018/wordml" xmlns:w16se="http://schemas.microsoft.com/office/word/2015/wordml/symex" mc:Ignorable="w14 w15 w16se w16cid w16 w16cex">
+<w:styles xmlns:mc="http://schemas.openxmlformats.org/markup-compatibility/2006" xmlns:r="http://schemas.openxmlformats.org/officeDocument/2006/relationships" xmlns:w="http://schemas.openxmlformats.org/wordprocessingml/2006/main" xmlns:w14="http://schemas.microsoft.com/office/word/2010/wordml" xmlns:w15="http://schemas.microsoft.com/office/word/2012/wordml" xmlns:w16cex="http://schemas.microsoft.com/office/word/2018/wordml/cex" xmlns:w16cid="http://schemas.microsoft.com/office/word/2016/wordml/cid" xmlns:w16="http://schemas.microsoft.com/office/word/2018/wordml" xmlns:w16sdtdh="http://schemas.microsoft.com/office/word/2020/wordml/sdtdatahash" xmlns:w16se="http://schemas.microsoft.com/office/word/2015/wordml/symex" mc:Ignorable="w14 w15 w16se w16cid w16 w16cex w16sdtdh">
   <w:docDefaults>
     <w:rPrDefault>
       <w:rPr>
@@ -33018,6 +32388,15 @@
 </file>
 
 <file path=customXml/item1.xml><?xml version="1.0" encoding="utf-8"?>
+<?mso-contentType ?>
+<FormTemplates xmlns="http://schemas.microsoft.com/sharepoint/v3/contenttype/forms">
+  <Display>DocumentLibraryForm</Display>
+  <Edit>DocumentLibraryForm</Edit>
+  <New>DocumentLibraryForm</New>
+</FormTemplates>
+</file>
+
+<file path=customXml/item2.xml><?xml version="1.0" encoding="utf-8"?>
 <ct:contentTypeSchema xmlns:ct="http://schemas.microsoft.com/office/2006/metadata/contentType" xmlns:ma="http://schemas.microsoft.com/office/2006/metadata/properties/metaAttributes" ct:_="" ma:_="" ma:contentTypeName="Document" ma:contentTypeID="0x01010046457E322441D748A5FD2E1D751191DD" ma:contentTypeVersion="12" ma:contentTypeDescription="Create a new document." ma:contentTypeScope="" ma:versionID="80c33e011998c270166a57f3c290d218">
   <xsd:schema xmlns:xsd="http://www.w3.org/2001/XMLSchema" xmlns:xs="http://www.w3.org/2001/XMLSchema" xmlns:p="http://schemas.microsoft.com/office/2006/metadata/properties" xmlns:ns3="90b8b5d6-f7b4-4238-8fd7-6fcec2be4904" xmlns:ns4="5844db34-2279-4a6b-9470-57e5c345fab2" targetNamespace="http://schemas.microsoft.com/office/2006/metadata/properties" ma:root="true" ma:fieldsID="225ccd9c8b4a77042869d5fc5cb420d5" ns3:_="" ns4:_="">
     <xsd:import namespace="90b8b5d6-f7b4-4238-8fd7-6fcec2be4904"/>
@@ -33234,26 +32613,25 @@
 </ct:contentTypeSchema>
 </file>
 
-<file path=customXml/item2.xml><?xml version="1.0" encoding="utf-8"?>
-<?mso-contentType ?>
-<FormTemplates xmlns="http://schemas.microsoft.com/sharepoint/v3/contenttype/forms">
-  <Display>DocumentLibraryForm</Display>
-  <Edit>DocumentLibraryForm</Edit>
-  <New>DocumentLibraryForm</New>
-</FormTemplates>
+<file path=customXml/item3.xml><?xml version="1.0" encoding="utf-8"?>
+<b:Sources xmlns:b="http://schemas.openxmlformats.org/officeDocument/2006/bibliography" xmlns="http://schemas.openxmlformats.org/officeDocument/2006/bibliography" SelectedStyle="\APASixthEditionOfficeOnline.xsl" StyleName="APA" Version="6"/>
 </file>
 
-<file path=customXml/item3.xml><?xml version="1.0" encoding="utf-8"?>
+<file path=customXml/item4.xml><?xml version="1.0" encoding="utf-8"?>
 <p:properties xmlns:p="http://schemas.microsoft.com/office/2006/metadata/properties" xmlns:xsi="http://www.w3.org/2001/XMLSchema-instance" xmlns:pc="http://schemas.microsoft.com/office/infopath/2007/PartnerControls">
   <documentManagement/>
 </p:properties>
 </file>
 
-<file path=customXml/item4.xml><?xml version="1.0" encoding="utf-8"?>
-<b:Sources xmlns:b="http://schemas.openxmlformats.org/officeDocument/2006/bibliography" xmlns="http://schemas.openxmlformats.org/officeDocument/2006/bibliography" SelectedStyle="\APASixthEditionOfficeOnline.xsl" StyleName="APA" Version="6"/>
+<file path=customXml/itemProps1.xml><?xml version="1.0" encoding="utf-8"?>
+<ds:datastoreItem xmlns:ds="http://schemas.openxmlformats.org/officeDocument/2006/customXml" ds:itemID="{4D7FEE78-E1BC-4CE2-99DC-B7D8792FB163}">
+  <ds:schemaRefs>
+    <ds:schemaRef ds:uri="http://schemas.microsoft.com/sharepoint/v3/contenttype/forms"/>
+  </ds:schemaRefs>
+</ds:datastoreItem>
 </file>
 
-<file path=customXml/itemProps1.xml><?xml version="1.0" encoding="utf-8"?>
+<file path=customXml/itemProps2.xml><?xml version="1.0" encoding="utf-8"?>
 <ds:datastoreItem xmlns:ds="http://schemas.openxmlformats.org/officeDocument/2006/customXml" ds:itemID="{EB54A3C8-E92E-4504-A165-A342BA81EA43}">
   <ds:schemaRefs>
     <ds:schemaRef ds:uri="http://schemas.microsoft.com/office/2006/metadata/contentType"/>
@@ -33272,27 +32650,19 @@
 </ds:datastoreItem>
 </file>
 
-<file path=customXml/itemProps2.xml><?xml version="1.0" encoding="utf-8"?>
-<ds:datastoreItem xmlns:ds="http://schemas.openxmlformats.org/officeDocument/2006/customXml" ds:itemID="{4D7FEE78-E1BC-4CE2-99DC-B7D8792FB163}">
+<file path=customXml/itemProps3.xml><?xml version="1.0" encoding="utf-8"?>
+<ds:datastoreItem xmlns:ds="http://schemas.openxmlformats.org/officeDocument/2006/customXml" ds:itemID="{82150D7D-CCB6-314A-9B82-96ADB6C57348}">
   <ds:schemaRefs>
-    <ds:schemaRef ds:uri="http://schemas.microsoft.com/sharepoint/v3/contenttype/forms"/>
+    <ds:schemaRef ds:uri="http://schemas.openxmlformats.org/officeDocument/2006/bibliography"/>
   </ds:schemaRefs>
 </ds:datastoreItem>
 </file>
 
-<file path=customXml/itemProps3.xml><?xml version="1.0" encoding="utf-8"?>
+<file path=customXml/itemProps4.xml><?xml version="1.0" encoding="utf-8"?>
 <ds:datastoreItem xmlns:ds="http://schemas.openxmlformats.org/officeDocument/2006/customXml" ds:itemID="{207AACF2-FBD5-4FC4-A7D1-4E1FB6996B76}">
   <ds:schemaRefs>
     <ds:schemaRef ds:uri="http://schemas.microsoft.com/office/2006/metadata/properties"/>
     <ds:schemaRef ds:uri="http://schemas.microsoft.com/office/infopath/2007/PartnerControls"/>
   </ds:schemaRefs>
 </ds:datastoreItem>
-</file>
-
-<file path=customXml/itemProps4.xml><?xml version="1.0" encoding="utf-8"?>
-<ds:datastoreItem xmlns:ds="http://schemas.openxmlformats.org/officeDocument/2006/customXml" ds:itemID="{82150D7D-CCB6-314A-9B82-96ADB6C57348}">
-  <ds:schemaRefs>
-    <ds:schemaRef ds:uri="http://schemas.openxmlformats.org/officeDocument/2006/bibliography"/>
-  </ds:schemaRefs>
-</ds:datastoreItem>
 </file>
</xml_diff>